<commit_message>
Se agrega reporte de práctica
</commit_message>
<xml_diff>
--- a/Práctica 5 Piecewise Transformations/Piecewise Transformations.docx
+++ b/Práctica 5 Piecewise Transformations/Piecewise Transformations.docx
@@ -545,6 +545,7 @@
           <w:id w:val="-404763480"/>
           <w:citation/>
         </w:sdtPr>
+        <w:sdtEndPr/>
         <w:sdtContent>
           <w:r>
             <w:rPr>
@@ -793,6 +794,7 @@
           <w:id w:val="1836182492"/>
           <w:citation/>
         </w:sdtPr>
+        <w:sdtEndPr/>
         <w:sdtContent>
           <w:r>
             <w:rPr>
@@ -1374,7 +1376,28 @@
           <w:rFonts w:ascii="Calibri" w:hAnsi="Calibri" w:cs="Arial"/>
           <w:lang w:val="es-MX"/>
         </w:rPr>
-        <w:t>enciona a la introducción del documento, consiste en un proceso que expande el rango de niveles de intensidad en una imagen que se rige con la fórmula:</w:t>
+        <w:t>enciona a la introducción del documento, consiste en un proceso que expande el rango de niveles de intensidad en una imagen que se rige con la</w:t>
+      </w:r>
+      <w:r>
+        <w:rPr>
+          <w:rFonts w:ascii="Calibri" w:hAnsi="Calibri" w:cs="Arial"/>
+          <w:lang w:val="es-MX"/>
+        </w:rPr>
+        <w:t xml:space="preserve">s siguientes </w:t>
+      </w:r>
+      <w:r>
+        <w:rPr>
+          <w:rFonts w:ascii="Calibri" w:hAnsi="Calibri" w:cs="Arial"/>
+          <w:lang w:val="es-MX"/>
+        </w:rPr>
+        <w:t>fórmula</w:t>
+      </w:r>
+      <w:r>
+        <w:rPr>
+          <w:rFonts w:ascii="Calibri" w:hAnsi="Calibri" w:cs="Arial"/>
+          <w:lang w:val="es-MX"/>
+        </w:rPr>
+        <w:t>s en las que se calcula la pendiente de cada recta de la gráfica que ilustra la imagen:</w:t>
       </w:r>
     </w:p>
     <w:p>
@@ -1388,267 +1411,1884 @@
           <w:lang w:val="es-MX"/>
         </w:rPr>
       </w:pPr>
-      <m:oMathPara>
-        <m:oMath>
-          <m:r>
-            <w:rPr>
-              <w:rFonts w:ascii="Cambria Math" w:hAnsi="Cambria Math" w:cs="Arial"/>
-              <w:lang w:val="es-MX"/>
-            </w:rPr>
-            <m:t>s=</m:t>
-          </m:r>
-          <m:d>
-            <m:dPr>
-              <m:ctrlPr>
-                <w:rPr>
-                  <w:rFonts w:ascii="Cambria Math" w:hAnsi="Cambria Math" w:cs="Arial"/>
-                  <w:i/>
-                  <w:lang w:val="es-MX"/>
-                </w:rPr>
-              </m:ctrlPr>
-            </m:dPr>
-            <m:e>
-              <m:f>
-                <m:fPr>
-                  <m:ctrlPr>
-                    <w:rPr>
-                      <w:rFonts w:ascii="Cambria Math" w:hAnsi="Cambria Math" w:cs="Arial"/>
-                      <w:i/>
-                      <w:lang w:val="es-MX"/>
-                    </w:rPr>
-                  </m:ctrlPr>
-                </m:fPr>
-                <m:num>
-                  <m:sSub>
-                    <m:sSubPr>
-                      <m:ctrlPr>
+      <w:r>
+        <w:rPr>
+          <w:rFonts w:ascii="Calibri" w:hAnsi="Calibri" w:cs="Arial"/>
+          <w:noProof/>
+          <w:lang w:val="es-MX"/>
+        </w:rPr>
+        <w:drawing>
+          <wp:anchor distT="0" distB="0" distL="114300" distR="114300" simplePos="0" relativeHeight="251662336" behindDoc="0" locked="0" layoutInCell="1" allowOverlap="1" wp14:anchorId="3C6C2C06" wp14:editId="320E5F5A">
+            <wp:simplePos x="0" y="0"/>
+            <wp:positionH relativeFrom="column">
+              <wp:posOffset>1463040</wp:posOffset>
+            </wp:positionH>
+            <wp:positionV relativeFrom="paragraph">
+              <wp:posOffset>2540</wp:posOffset>
+            </wp:positionV>
+            <wp:extent cx="3200400" cy="2542793"/>
+            <wp:effectExtent l="0" t="0" r="0" b="0"/>
+            <wp:wrapThrough wrapText="bothSides">
+              <wp:wrapPolygon edited="0">
+                <wp:start x="0" y="0"/>
+                <wp:lineTo x="0" y="21363"/>
+                <wp:lineTo x="21471" y="21363"/>
+                <wp:lineTo x="21471" y="0"/>
+                <wp:lineTo x="0" y="0"/>
+              </wp:wrapPolygon>
+            </wp:wrapThrough>
+            <wp:docPr id="2" name="Imagen 2"/>
+            <wp:cNvGraphicFramePr>
+              <a:graphicFrameLocks xmlns:a="http://schemas.openxmlformats.org/drawingml/2006/main" noChangeAspect="1"/>
+            </wp:cNvGraphicFramePr>
+            <a:graphic xmlns:a="http://schemas.openxmlformats.org/drawingml/2006/main">
+              <a:graphicData uri="http://schemas.openxmlformats.org/drawingml/2006/picture">
+                <pic:pic xmlns:pic="http://schemas.openxmlformats.org/drawingml/2006/picture">
+                  <pic:nvPicPr>
+                    <pic:cNvPr id="2" name="gráficaContrastStretching.png"/>
+                    <pic:cNvPicPr/>
+                  </pic:nvPicPr>
+                  <pic:blipFill>
+                    <a:blip r:embed="rId11">
+                      <a:extLst>
+                        <a:ext uri="{28A0092B-C50C-407E-A947-70E740481C1C}">
+                          <a14:useLocalDpi xmlns:a14="http://schemas.microsoft.com/office/drawing/2010/main" val="0"/>
+                        </a:ext>
+                      </a:extLst>
+                    </a:blip>
+                    <a:stretch>
+                      <a:fillRect/>
+                    </a:stretch>
+                  </pic:blipFill>
+                  <pic:spPr>
+                    <a:xfrm>
+                      <a:off x="0" y="0"/>
+                      <a:ext cx="3200400" cy="2542793"/>
+                    </a:xfrm>
+                    <a:prstGeom prst="rect">
+                      <a:avLst/>
+                    </a:prstGeom>
+                  </pic:spPr>
+                </pic:pic>
+              </a:graphicData>
+            </a:graphic>
+            <wp14:sizeRelH relativeFrom="page">
+              <wp14:pctWidth>0</wp14:pctWidth>
+            </wp14:sizeRelH>
+            <wp14:sizeRelV relativeFrom="page">
+              <wp14:pctHeight>0</wp14:pctHeight>
+            </wp14:sizeRelV>
+          </wp:anchor>
+        </w:drawing>
+      </w:r>
+    </w:p>
+    <w:p>
+      <w:pPr>
+        <w:tabs>
+          <w:tab w:val="left" w:pos="1170"/>
+        </w:tabs>
+        <w:jc w:val="both"/>
+        <w:rPr>
+          <w:rFonts w:ascii="Calibri" w:hAnsi="Calibri" w:cs="Arial"/>
+          <w:lang w:val="es-MX"/>
+        </w:rPr>
+      </w:pPr>
+    </w:p>
+    <w:p>
+      <w:pPr>
+        <w:tabs>
+          <w:tab w:val="left" w:pos="1170"/>
+        </w:tabs>
+        <w:jc w:val="both"/>
+        <w:rPr>
+          <w:rFonts w:ascii="Calibri" w:hAnsi="Calibri" w:cs="Arial"/>
+          <w:lang w:val="es-MX"/>
+        </w:rPr>
+      </w:pPr>
+    </w:p>
+    <w:p>
+      <w:pPr>
+        <w:tabs>
+          <w:tab w:val="left" w:pos="1170"/>
+        </w:tabs>
+        <w:jc w:val="both"/>
+        <w:rPr>
+          <w:rFonts w:ascii="Calibri" w:hAnsi="Calibri" w:cs="Arial"/>
+          <w:lang w:val="es-MX"/>
+        </w:rPr>
+      </w:pPr>
+    </w:p>
+    <w:p>
+      <w:pPr>
+        <w:tabs>
+          <w:tab w:val="left" w:pos="1170"/>
+        </w:tabs>
+        <w:jc w:val="both"/>
+        <w:rPr>
+          <w:rFonts w:ascii="Calibri" w:hAnsi="Calibri" w:cs="Arial"/>
+          <w:lang w:val="es-MX"/>
+        </w:rPr>
+      </w:pPr>
+    </w:p>
+    <w:p>
+      <w:pPr>
+        <w:tabs>
+          <w:tab w:val="left" w:pos="1170"/>
+        </w:tabs>
+        <w:jc w:val="both"/>
+        <w:rPr>
+          <w:rFonts w:ascii="Calibri" w:hAnsi="Calibri" w:cs="Arial"/>
+          <w:lang w:val="es-MX"/>
+        </w:rPr>
+      </w:pPr>
+    </w:p>
+    <w:p>
+      <w:pPr>
+        <w:tabs>
+          <w:tab w:val="left" w:pos="1170"/>
+        </w:tabs>
+        <w:jc w:val="both"/>
+        <w:rPr>
+          <w:rFonts w:ascii="Calibri" w:hAnsi="Calibri" w:cs="Arial"/>
+          <w:lang w:val="es-MX"/>
+        </w:rPr>
+      </w:pPr>
+    </w:p>
+    <w:p>
+      <w:pPr>
+        <w:tabs>
+          <w:tab w:val="left" w:pos="1170"/>
+        </w:tabs>
+        <w:jc w:val="both"/>
+        <w:rPr>
+          <w:rFonts w:ascii="Calibri" w:hAnsi="Calibri" w:cs="Arial"/>
+          <w:lang w:val="es-MX"/>
+        </w:rPr>
+      </w:pPr>
+    </w:p>
+    <w:p>
+      <w:pPr>
+        <w:tabs>
+          <w:tab w:val="left" w:pos="1170"/>
+        </w:tabs>
+        <w:jc w:val="both"/>
+        <w:rPr>
+          <w:rFonts w:ascii="Calibri" w:hAnsi="Calibri" w:cs="Arial"/>
+          <w:lang w:val="es-MX"/>
+        </w:rPr>
+      </w:pPr>
+    </w:p>
+    <w:p>
+      <w:pPr>
+        <w:tabs>
+          <w:tab w:val="left" w:pos="1170"/>
+        </w:tabs>
+        <w:jc w:val="both"/>
+        <w:rPr>
+          <w:rFonts w:ascii="Calibri" w:hAnsi="Calibri" w:cs="Arial"/>
+          <w:lang w:val="es-MX"/>
+        </w:rPr>
+      </w:pPr>
+    </w:p>
+    <w:p>
+      <w:pPr>
+        <w:tabs>
+          <w:tab w:val="left" w:pos="1170"/>
+        </w:tabs>
+        <w:jc w:val="both"/>
+        <w:rPr>
+          <w:rFonts w:ascii="Calibri" w:hAnsi="Calibri" w:cs="Arial"/>
+          <w:lang w:val="es-MX"/>
+        </w:rPr>
+      </w:pPr>
+    </w:p>
+    <w:p>
+      <w:pPr>
+        <w:tabs>
+          <w:tab w:val="left" w:pos="1170"/>
+        </w:tabs>
+        <w:jc w:val="both"/>
+        <w:rPr>
+          <w:rFonts w:ascii="Calibri" w:hAnsi="Calibri" w:cs="Arial"/>
+          <w:lang w:val="es-MX"/>
+        </w:rPr>
+      </w:pPr>
+    </w:p>
+    <w:p>
+      <w:pPr>
+        <w:tabs>
+          <w:tab w:val="left" w:pos="1170"/>
+        </w:tabs>
+        <w:jc w:val="both"/>
+        <w:rPr>
+          <w:rFonts w:ascii="Calibri" w:hAnsi="Calibri" w:cs="Arial"/>
+          <w:lang w:val="es-MX"/>
+        </w:rPr>
+      </w:pPr>
+    </w:p>
+    <w:p>
+      <w:pPr>
+        <w:tabs>
+          <w:tab w:val="left" w:pos="1170"/>
+        </w:tabs>
+        <w:jc w:val="both"/>
+        <w:rPr>
+          <w:rFonts w:ascii="Calibri" w:hAnsi="Calibri" w:cs="Arial"/>
+          <w:lang w:val="es-MX"/>
+        </w:rPr>
+      </w:pPr>
+    </w:p>
+    <w:p>
+      <w:pPr>
+        <w:tabs>
+          <w:tab w:val="left" w:pos="1170"/>
+        </w:tabs>
+        <w:jc w:val="both"/>
+        <w:rPr>
+          <w:rFonts w:ascii="Calibri" w:hAnsi="Calibri" w:cs="Arial"/>
+          <w:lang w:val="es-MX"/>
+        </w:rPr>
+      </w:pPr>
+    </w:p>
+    <w:p>
+      <w:pPr>
+        <w:tabs>
+          <w:tab w:val="left" w:pos="1170"/>
+        </w:tabs>
+        <w:jc w:val="both"/>
+        <w:rPr>
+          <w:rFonts w:ascii="Calibri" w:hAnsi="Calibri" w:cs="Arial"/>
+          <w:lang w:val="es-MX"/>
+        </w:rPr>
+      </w:pPr>
+      <w:r>
+        <w:rPr>
+          <w:rFonts w:ascii="Calibri" w:hAnsi="Calibri" w:cs="Arial"/>
+          <w:lang w:val="es-MX"/>
+        </w:rPr>
+        <w:t>Para 0 &lt;= r &lt;= r1</w:t>
+      </w:r>
+      <w:r>
+        <w:rPr>
+          <w:rFonts w:ascii="Calibri" w:hAnsi="Calibri" w:cs="Arial"/>
+          <w:lang w:val="es-MX"/>
+        </w:rPr>
+        <w:tab/>
+      </w:r>
+      <w:r>
+        <w:rPr>
+          <w:rFonts w:ascii="Calibri" w:hAnsi="Calibri" w:cs="Arial"/>
+          <w:lang w:val="es-MX"/>
+        </w:rPr>
+        <w:tab/>
+      </w:r>
+      <w:r>
+        <w:rPr>
+          <w:rFonts w:ascii="Calibri" w:hAnsi="Calibri" w:cs="Arial"/>
+          <w:lang w:val="es-MX"/>
+        </w:rPr>
+        <w:tab/>
+        <w:t>Para r1 &lt; r y r &lt; =r2</w:t>
+      </w:r>
+      <w:r>
+        <w:rPr>
+          <w:rFonts w:ascii="Calibri" w:hAnsi="Calibri" w:cs="Arial"/>
+          <w:lang w:val="es-MX"/>
+        </w:rPr>
+        <w:tab/>
+      </w:r>
+      <w:r>
+        <w:rPr>
+          <w:rFonts w:ascii="Calibri" w:hAnsi="Calibri" w:cs="Arial"/>
+          <w:lang w:val="es-MX"/>
+        </w:rPr>
+        <w:tab/>
+        <w:t>Para r2 &lt; r y r &lt;=255</w:t>
+      </w:r>
+    </w:p>
+    <w:p>
+      <w:pPr>
+        <w:tabs>
+          <w:tab w:val="left" w:pos="1170"/>
+        </w:tabs>
+        <w:jc w:val="both"/>
+        <w:rPr>
+          <w:rFonts w:ascii="Calibri" w:hAnsi="Calibri" w:cs="Arial"/>
+          <w:lang w:val="es-MX"/>
+        </w:rPr>
+      </w:pPr>
+      <w:r>
+        <w:rPr>
+          <w:rFonts w:ascii="Calibri" w:hAnsi="Calibri" w:cs="Arial"/>
+          <w:noProof/>
+          <w:lang w:val="es-MX"/>
+        </w:rPr>
+        <mc:AlternateContent>
+          <mc:Choice Requires="wps">
+            <w:drawing>
+              <wp:anchor distT="45720" distB="45720" distL="114300" distR="114300" simplePos="0" relativeHeight="251664384" behindDoc="0" locked="0" layoutInCell="1" allowOverlap="1" wp14:anchorId="788A922E" wp14:editId="5AB3C298">
+                <wp:simplePos x="0" y="0"/>
+                <wp:positionH relativeFrom="column">
+                  <wp:posOffset>-327660</wp:posOffset>
+                </wp:positionH>
+                <wp:positionV relativeFrom="paragraph">
+                  <wp:posOffset>255270</wp:posOffset>
+                </wp:positionV>
+                <wp:extent cx="1104900" cy="504825"/>
+                <wp:effectExtent l="0" t="0" r="0" b="9525"/>
+                <wp:wrapSquare wrapText="bothSides"/>
+                <wp:docPr id="217" name="Cuadro de texto 2"/>
+                <wp:cNvGraphicFramePr>
+                  <a:graphicFrameLocks xmlns:a="http://schemas.openxmlformats.org/drawingml/2006/main"/>
+                </wp:cNvGraphicFramePr>
+                <a:graphic xmlns:a="http://schemas.openxmlformats.org/drawingml/2006/main">
+                  <a:graphicData uri="http://schemas.microsoft.com/office/word/2010/wordprocessingShape">
+                    <wps:wsp>
+                      <wps:cNvSpPr txBox="1">
+                        <a:spLocks noChangeArrowheads="1"/>
+                      </wps:cNvSpPr>
+                      <wps:spPr bwMode="auto">
+                        <a:xfrm>
+                          <a:off x="0" y="0"/>
+                          <a:ext cx="1104900" cy="504825"/>
+                        </a:xfrm>
+                        <a:prstGeom prst="rect">
+                          <a:avLst/>
+                        </a:prstGeom>
+                        <a:solidFill>
+                          <a:srgbClr val="FFFFFF"/>
+                        </a:solidFill>
+                        <a:ln w="9525">
+                          <a:noFill/>
+                          <a:miter lim="800000"/>
+                          <a:headEnd/>
+                          <a:tailEnd/>
+                        </a:ln>
+                      </wps:spPr>
+                      <wps:txbx>
+                        <w:txbxContent>
+                          <w:p>
+                            <w:pPr>
+                              <w:tabs>
+                                <w:tab w:val="left" w:pos="1170"/>
+                              </w:tabs>
+                              <w:jc w:val="both"/>
+                              <w:rPr>
+                                <w:rFonts w:ascii="Calibri" w:hAnsi="Calibri" w:cs="Arial"/>
+                                <w:lang w:val="es-MX"/>
+                              </w:rPr>
+                            </w:pPr>
+                            <m:oMathPara>
+                              <m:oMath>
+                                <m:r>
+                                  <w:rPr>
+                                    <w:rFonts w:ascii="Cambria Math" w:hAnsi="Cambria Math" w:cs="Arial"/>
+                                    <w:lang w:val="es-MX"/>
+                                  </w:rPr>
+                                  <m:t xml:space="preserve">s= </m:t>
+                                </m:r>
+                                <m:f>
+                                  <m:fPr>
+                                    <m:ctrlPr>
+                                      <w:rPr>
+                                        <w:rFonts w:ascii="Cambria Math" w:hAnsi="Cambria Math" w:cs="Arial"/>
+                                        <w:i/>
+                                        <w:lang w:val="es-MX"/>
+                                      </w:rPr>
+                                    </m:ctrlPr>
+                                  </m:fPr>
+                                  <m:num>
+                                    <m:sSub>
+                                      <m:sSubPr>
+                                        <m:ctrlPr>
+                                          <w:rPr>
+                                            <w:rFonts w:ascii="Cambria Math" w:hAnsi="Cambria Math" w:cs="Arial"/>
+                                            <w:i/>
+                                            <w:lang w:val="es-MX"/>
+                                          </w:rPr>
+                                        </m:ctrlPr>
+                                      </m:sSubPr>
+                                      <m:e>
+                                        <m:r>
+                                          <w:rPr>
+                                            <w:rFonts w:ascii="Cambria Math" w:hAnsi="Cambria Math" w:cs="Arial"/>
+                                            <w:lang w:val="es-MX"/>
+                                          </w:rPr>
+                                          <m:t>S</m:t>
+                                        </m:r>
+                                      </m:e>
+                                      <m:sub>
+                                        <m:r>
+                                          <w:rPr>
+                                            <w:rFonts w:ascii="Cambria Math" w:hAnsi="Cambria Math" w:cs="Arial"/>
+                                            <w:lang w:val="es-MX"/>
+                                          </w:rPr>
+                                          <m:t>1</m:t>
+                                        </m:r>
+                                      </m:sub>
+                                    </m:sSub>
+                                  </m:num>
+                                  <m:den>
+                                    <m:sSub>
+                                      <m:sSubPr>
+                                        <m:ctrlPr>
+                                          <w:rPr>
+                                            <w:rFonts w:ascii="Cambria Math" w:hAnsi="Cambria Math" w:cs="Arial"/>
+                                            <w:i/>
+                                            <w:lang w:val="es-MX"/>
+                                          </w:rPr>
+                                        </m:ctrlPr>
+                                      </m:sSubPr>
+                                      <m:e>
+                                        <m:r>
+                                          <w:rPr>
+                                            <w:rFonts w:ascii="Cambria Math" w:hAnsi="Cambria Math" w:cs="Arial"/>
+                                            <w:lang w:val="es-MX"/>
+                                          </w:rPr>
+                                          <m:t>R</m:t>
+                                        </m:r>
+                                      </m:e>
+                                      <m:sub>
+                                        <m:r>
+                                          <w:rPr>
+                                            <w:rFonts w:ascii="Cambria Math" w:hAnsi="Cambria Math" w:cs="Arial"/>
+                                            <w:lang w:val="es-MX"/>
+                                          </w:rPr>
+                                          <m:t>1</m:t>
+                                        </m:r>
+                                      </m:sub>
+                                    </m:sSub>
+                                  </m:den>
+                                </m:f>
+                                <m:r>
+                                  <w:rPr>
+                                    <w:rFonts w:ascii="Cambria Math" w:hAnsi="Cambria Math" w:cs="Arial"/>
+                                    <w:lang w:val="es-MX"/>
+                                  </w:rPr>
+                                  <m:t>*r</m:t>
+                                </m:r>
+                              </m:oMath>
+                            </m:oMathPara>
+                          </w:p>
+                          <w:p>
+                            <w:pPr>
+                              <w:rPr>
+                                <w:lang w:val="es-MX"/>
+                              </w:rPr>
+                            </w:pPr>
+                          </w:p>
+                        </w:txbxContent>
+                      </wps:txbx>
+                      <wps:bodyPr rot="0" vert="horz" wrap="square" lIns="91440" tIns="45720" rIns="91440" bIns="45720" anchor="t" anchorCtr="0">
+                        <a:noAutofit/>
+                      </wps:bodyPr>
+                    </wps:wsp>
+                  </a:graphicData>
+                </a:graphic>
+                <wp14:sizeRelH relativeFrom="margin">
+                  <wp14:pctWidth>0</wp14:pctWidth>
+                </wp14:sizeRelH>
+                <wp14:sizeRelV relativeFrom="margin">
+                  <wp14:pctHeight>0</wp14:pctHeight>
+                </wp14:sizeRelV>
+              </wp:anchor>
+            </w:drawing>
+          </mc:Choice>
+          <mc:Fallback>
+            <w:pict>
+              <v:shapetype w14:anchorId="788A922E" id="_x0000_t202" coordsize="21600,21600" o:spt="202" path="m,l,21600r21600,l21600,xe">
+                <v:stroke joinstyle="miter"/>
+                <v:path gradientshapeok="t" o:connecttype="rect"/>
+              </v:shapetype>
+              <v:shape id="Cuadro de texto 2" o:spid="_x0000_s1026" type="#_x0000_t202" style="position:absolute;left:0;text-align:left;margin-left:-25.8pt;margin-top:20.1pt;width:87pt;height:39.75pt;z-index:251664384;visibility:visible;mso-wrap-style:square;mso-width-percent:0;mso-height-percent:0;mso-wrap-distance-left:9pt;mso-wrap-distance-top:3.6pt;mso-wrap-distance-right:9pt;mso-wrap-distance-bottom:3.6pt;mso-position-horizontal:absolute;mso-position-horizontal-relative:text;mso-position-vertical:absolute;mso-position-vertical-relative:text;mso-width-percent:0;mso-height-percent:0;mso-width-relative:margin;mso-height-relative:margin;v-text-anchor:top" o:gfxdata="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" stroked="f">
+                <v:textbox>
+                  <w:txbxContent>
+                    <w:p>
+                      <w:pPr>
+                        <w:tabs>
+                          <w:tab w:val="left" w:pos="1170"/>
+                        </w:tabs>
+                        <w:jc w:val="both"/>
                         <w:rPr>
-                          <w:rFonts w:ascii="Cambria Math" w:hAnsi="Cambria Math" w:cs="Arial"/>
-                          <w:i/>
+                          <w:rFonts w:ascii="Calibri" w:hAnsi="Calibri" w:cs="Arial"/>
                           <w:lang w:val="es-MX"/>
                         </w:rPr>
-                      </m:ctrlPr>
-                    </m:sSubPr>
-                    <m:e>
-                      <m:r>
+                      </w:pPr>
+                      <m:oMathPara>
+                        <m:oMath>
+                          <m:r>
+                            <w:rPr>
+                              <w:rFonts w:ascii="Cambria Math" w:hAnsi="Cambria Math" w:cs="Arial"/>
+                              <w:lang w:val="es-MX"/>
+                            </w:rPr>
+                            <m:t xml:space="preserve">s= </m:t>
+                          </m:r>
+                          <m:f>
+                            <m:fPr>
+                              <m:ctrlPr>
+                                <w:rPr>
+                                  <w:rFonts w:ascii="Cambria Math" w:hAnsi="Cambria Math" w:cs="Arial"/>
+                                  <w:i/>
+                                  <w:lang w:val="es-MX"/>
+                                </w:rPr>
+                              </m:ctrlPr>
+                            </m:fPr>
+                            <m:num>
+                              <m:sSub>
+                                <m:sSubPr>
+                                  <m:ctrlPr>
+                                    <w:rPr>
+                                      <w:rFonts w:ascii="Cambria Math" w:hAnsi="Cambria Math" w:cs="Arial"/>
+                                      <w:i/>
+                                      <w:lang w:val="es-MX"/>
+                                    </w:rPr>
+                                  </m:ctrlPr>
+                                </m:sSubPr>
+                                <m:e>
+                                  <m:r>
+                                    <w:rPr>
+                                      <w:rFonts w:ascii="Cambria Math" w:hAnsi="Cambria Math" w:cs="Arial"/>
+                                      <w:lang w:val="es-MX"/>
+                                    </w:rPr>
+                                    <m:t>S</m:t>
+                                  </m:r>
+                                </m:e>
+                                <m:sub>
+                                  <m:r>
+                                    <w:rPr>
+                                      <w:rFonts w:ascii="Cambria Math" w:hAnsi="Cambria Math" w:cs="Arial"/>
+                                      <w:lang w:val="es-MX"/>
+                                    </w:rPr>
+                                    <m:t>1</m:t>
+                                  </m:r>
+                                </m:sub>
+                              </m:sSub>
+                            </m:num>
+                            <m:den>
+                              <m:sSub>
+                                <m:sSubPr>
+                                  <m:ctrlPr>
+                                    <w:rPr>
+                                      <w:rFonts w:ascii="Cambria Math" w:hAnsi="Cambria Math" w:cs="Arial"/>
+                                      <w:i/>
+                                      <w:lang w:val="es-MX"/>
+                                    </w:rPr>
+                                  </m:ctrlPr>
+                                </m:sSubPr>
+                                <m:e>
+                                  <m:r>
+                                    <w:rPr>
+                                      <w:rFonts w:ascii="Cambria Math" w:hAnsi="Cambria Math" w:cs="Arial"/>
+                                      <w:lang w:val="es-MX"/>
+                                    </w:rPr>
+                                    <m:t>R</m:t>
+                                  </m:r>
+                                </m:e>
+                                <m:sub>
+                                  <m:r>
+                                    <w:rPr>
+                                      <w:rFonts w:ascii="Cambria Math" w:hAnsi="Cambria Math" w:cs="Arial"/>
+                                      <w:lang w:val="es-MX"/>
+                                    </w:rPr>
+                                    <m:t>1</m:t>
+                                  </m:r>
+                                </m:sub>
+                              </m:sSub>
+                            </m:den>
+                          </m:f>
+                          <m:r>
+                            <w:rPr>
+                              <w:rFonts w:ascii="Cambria Math" w:hAnsi="Cambria Math" w:cs="Arial"/>
+                              <w:lang w:val="es-MX"/>
+                            </w:rPr>
+                            <m:t>*r</m:t>
+                          </m:r>
+                        </m:oMath>
+                      </m:oMathPara>
+                    </w:p>
+                    <w:p>
+                      <w:pPr>
                         <w:rPr>
-                          <w:rFonts w:ascii="Cambria Math" w:hAnsi="Cambria Math" w:cs="Arial"/>
                           <w:lang w:val="es-MX"/>
                         </w:rPr>
-                        <m:t>S</m:t>
-                      </m:r>
-                    </m:e>
-                    <m:sub>
-                      <m:r>
+                      </w:pPr>
+                    </w:p>
+                  </w:txbxContent>
+                </v:textbox>
+                <w10:wrap type="square"/>
+              </v:shape>
+            </w:pict>
+          </mc:Fallback>
+        </mc:AlternateContent>
+      </w:r>
+      <w:r>
+        <w:rPr>
+          <w:rFonts w:ascii="Calibri" w:hAnsi="Calibri" w:cs="Arial"/>
+          <w:noProof/>
+          <w:lang w:val="es-MX"/>
+        </w:rPr>
+        <mc:AlternateContent>
+          <mc:Choice Requires="wps">
+            <w:drawing>
+              <wp:anchor distT="45720" distB="45720" distL="114300" distR="114300" simplePos="0" relativeHeight="251666432" behindDoc="0" locked="0" layoutInCell="1" allowOverlap="1" wp14:anchorId="1A7A3ED6" wp14:editId="1773977B">
+                <wp:simplePos x="0" y="0"/>
+                <wp:positionH relativeFrom="column">
+                  <wp:posOffset>1539240</wp:posOffset>
+                </wp:positionH>
+                <wp:positionV relativeFrom="paragraph">
+                  <wp:posOffset>102870</wp:posOffset>
+                </wp:positionV>
+                <wp:extent cx="2181225" cy="771525"/>
+                <wp:effectExtent l="0" t="0" r="9525" b="9525"/>
+                <wp:wrapSquare wrapText="bothSides"/>
+                <wp:docPr id="5" name="Cuadro de texto 2"/>
+                <wp:cNvGraphicFramePr>
+                  <a:graphicFrameLocks xmlns:a="http://schemas.openxmlformats.org/drawingml/2006/main"/>
+                </wp:cNvGraphicFramePr>
+                <a:graphic xmlns:a="http://schemas.openxmlformats.org/drawingml/2006/main">
+                  <a:graphicData uri="http://schemas.microsoft.com/office/word/2010/wordprocessingShape">
+                    <wps:wsp>
+                      <wps:cNvSpPr txBox="1">
+                        <a:spLocks noChangeArrowheads="1"/>
+                      </wps:cNvSpPr>
+                      <wps:spPr bwMode="auto">
+                        <a:xfrm>
+                          <a:off x="0" y="0"/>
+                          <a:ext cx="2181225" cy="771525"/>
+                        </a:xfrm>
+                        <a:prstGeom prst="rect">
+                          <a:avLst/>
+                        </a:prstGeom>
+                        <a:solidFill>
+                          <a:srgbClr val="FFFFFF"/>
+                        </a:solidFill>
+                        <a:ln w="9525">
+                          <a:noFill/>
+                          <a:miter lim="800000"/>
+                          <a:headEnd/>
+                          <a:tailEnd/>
+                        </a:ln>
+                      </wps:spPr>
+                      <wps:txbx>
+                        <w:txbxContent>
+                          <w:p>
+                            <w:pPr>
+                              <w:tabs>
+                                <w:tab w:val="left" w:pos="1170"/>
+                              </w:tabs>
+                              <w:jc w:val="both"/>
+                              <w:rPr>
+                                <w:rFonts w:ascii="Calibri" w:hAnsi="Calibri" w:cs="Arial"/>
+                                <w:lang w:val="es-MX"/>
+                              </w:rPr>
+                            </w:pPr>
+                          </w:p>
+                          <w:p>
+                            <w:pPr>
+                              <w:tabs>
+                                <w:tab w:val="left" w:pos="1170"/>
+                              </w:tabs>
+                              <w:jc w:val="both"/>
+                              <w:rPr>
+                                <w:rFonts w:ascii="Calibri" w:hAnsi="Calibri" w:cs="Arial"/>
+                                <w:lang w:val="es-MX"/>
+                              </w:rPr>
+                            </w:pPr>
+                            <m:oMathPara>
+                              <m:oMathParaPr>
+                                <m:jc m:val="left"/>
+                              </m:oMathParaPr>
+                              <m:oMath>
+                                <m:r>
+                                  <w:rPr>
+                                    <w:rFonts w:ascii="Cambria Math" w:hAnsi="Cambria Math" w:cs="Arial"/>
+                                    <w:lang w:val="es-MX"/>
+                                  </w:rPr>
+                                  <m:t xml:space="preserve">s </m:t>
+                                </m:r>
+                                <m:r>
+                                  <w:rPr>
+                                    <w:rFonts w:ascii="Cambria Math" w:hAnsi="Cambria Math" w:cs="Arial"/>
+                                    <w:lang w:val="es-MX"/>
+                                  </w:rPr>
+                                  <m:t>=</m:t>
+                                </m:r>
+                                <m:d>
+                                  <m:dPr>
+                                    <m:ctrlPr>
+                                      <w:rPr>
+                                        <w:rFonts w:ascii="Cambria Math" w:hAnsi="Cambria Math" w:cs="Arial"/>
+                                        <w:i/>
+                                        <w:lang w:val="es-MX"/>
+                                      </w:rPr>
+                                    </m:ctrlPr>
+                                  </m:dPr>
+                                  <m:e>
+                                    <m:f>
+                                      <m:fPr>
+                                        <m:ctrlPr>
+                                          <w:rPr>
+                                            <w:rFonts w:ascii="Cambria Math" w:hAnsi="Cambria Math" w:cs="Arial"/>
+                                            <w:i/>
+                                            <w:lang w:val="es-MX"/>
+                                          </w:rPr>
+                                        </m:ctrlPr>
+                                      </m:fPr>
+                                      <m:num>
+                                        <m:sSub>
+                                          <m:sSubPr>
+                                            <m:ctrlPr>
+                                              <w:rPr>
+                                                <w:rFonts w:ascii="Cambria Math" w:hAnsi="Cambria Math" w:cs="Arial"/>
+                                                <w:i/>
+                                                <w:lang w:val="es-MX"/>
+                                              </w:rPr>
+                                            </m:ctrlPr>
+                                          </m:sSubPr>
+                                          <m:e>
+                                            <m:r>
+                                              <w:rPr>
+                                                <w:rFonts w:ascii="Cambria Math" w:hAnsi="Cambria Math" w:cs="Arial"/>
+                                                <w:lang w:val="es-MX"/>
+                                              </w:rPr>
+                                              <m:t>S</m:t>
+                                            </m:r>
+                                          </m:e>
+                                          <m:sub>
+                                            <m:r>
+                                              <w:rPr>
+                                                <w:rFonts w:ascii="Cambria Math" w:hAnsi="Cambria Math" w:cs="Arial"/>
+                                                <w:lang w:val="es-MX"/>
+                                              </w:rPr>
+                                              <m:t>2</m:t>
+                                            </m:r>
+                                          </m:sub>
+                                        </m:sSub>
+                                        <m:r>
+                                          <w:rPr>
+                                            <w:rFonts w:ascii="Cambria Math" w:hAnsi="Cambria Math" w:cs="Arial"/>
+                                            <w:lang w:val="es-MX"/>
+                                          </w:rPr>
+                                          <m:t>-</m:t>
+                                        </m:r>
+                                        <m:sSub>
+                                          <m:sSubPr>
+                                            <m:ctrlPr>
+                                              <w:rPr>
+                                                <w:rFonts w:ascii="Cambria Math" w:hAnsi="Cambria Math" w:cs="Arial"/>
+                                                <w:i/>
+                                                <w:lang w:val="es-MX"/>
+                                              </w:rPr>
+                                            </m:ctrlPr>
+                                          </m:sSubPr>
+                                          <m:e>
+                                            <m:r>
+                                              <w:rPr>
+                                                <w:rFonts w:ascii="Cambria Math" w:hAnsi="Cambria Math" w:cs="Arial"/>
+                                                <w:lang w:val="es-MX"/>
+                                              </w:rPr>
+                                              <m:t>S</m:t>
+                                            </m:r>
+                                          </m:e>
+                                          <m:sub>
+                                            <m:r>
+                                              <w:rPr>
+                                                <w:rFonts w:ascii="Cambria Math" w:hAnsi="Cambria Math" w:cs="Arial"/>
+                                                <w:lang w:val="es-MX"/>
+                                              </w:rPr>
+                                              <m:t>1</m:t>
+                                            </m:r>
+                                          </m:sub>
+                                        </m:sSub>
+                                      </m:num>
+                                      <m:den>
+                                        <m:sSub>
+                                          <m:sSubPr>
+                                            <m:ctrlPr>
+                                              <w:rPr>
+                                                <w:rFonts w:ascii="Cambria Math" w:hAnsi="Cambria Math" w:cs="Arial"/>
+                                                <w:i/>
+                                                <w:lang w:val="es-MX"/>
+                                              </w:rPr>
+                                            </m:ctrlPr>
+                                          </m:sSubPr>
+                                          <m:e>
+                                            <m:r>
+                                              <w:rPr>
+                                                <w:rFonts w:ascii="Cambria Math" w:hAnsi="Cambria Math" w:cs="Arial"/>
+                                                <w:lang w:val="es-MX"/>
+                                              </w:rPr>
+                                              <m:t>R</m:t>
+                                            </m:r>
+                                          </m:e>
+                                          <m:sub>
+                                            <m:r>
+                                              <w:rPr>
+                                                <w:rFonts w:ascii="Cambria Math" w:hAnsi="Cambria Math" w:cs="Arial"/>
+                                                <w:lang w:val="es-MX"/>
+                                              </w:rPr>
+                                              <m:t>2</m:t>
+                                            </m:r>
+                                          </m:sub>
+                                        </m:sSub>
+                                        <m:r>
+                                          <w:rPr>
+                                            <w:rFonts w:ascii="Cambria Math" w:hAnsi="Cambria Math" w:cs="Arial"/>
+                                            <w:lang w:val="es-MX"/>
+                                          </w:rPr>
+                                          <m:t>-</m:t>
+                                        </m:r>
+                                        <m:sSub>
+                                          <m:sSubPr>
+                                            <m:ctrlPr>
+                                              <w:rPr>
+                                                <w:rFonts w:ascii="Cambria Math" w:hAnsi="Cambria Math" w:cs="Arial"/>
+                                                <w:i/>
+                                                <w:lang w:val="es-MX"/>
+                                              </w:rPr>
+                                            </m:ctrlPr>
+                                          </m:sSubPr>
+                                          <m:e>
+                                            <m:r>
+                                              <w:rPr>
+                                                <w:rFonts w:ascii="Cambria Math" w:hAnsi="Cambria Math" w:cs="Arial"/>
+                                                <w:lang w:val="es-MX"/>
+                                              </w:rPr>
+                                              <m:t>R</m:t>
+                                            </m:r>
+                                          </m:e>
+                                          <m:sub>
+                                            <m:r>
+                                              <w:rPr>
+                                                <w:rFonts w:ascii="Cambria Math" w:hAnsi="Cambria Math" w:cs="Arial"/>
+                                                <w:lang w:val="es-MX"/>
+                                              </w:rPr>
+                                              <m:t>1</m:t>
+                                            </m:r>
+                                          </m:sub>
+                                        </m:sSub>
+                                      </m:den>
+                                    </m:f>
+                                  </m:e>
+                                </m:d>
+                                <m:r>
+                                  <w:rPr>
+                                    <w:rFonts w:ascii="Cambria Math" w:hAnsi="Cambria Math" w:cs="Arial"/>
+                                    <w:lang w:val="es-MX"/>
+                                  </w:rPr>
+                                  <m:t>*</m:t>
+                                </m:r>
+                                <m:d>
+                                  <m:dPr>
+                                    <m:ctrlPr>
+                                      <w:rPr>
+                                        <w:rFonts w:ascii="Cambria Math" w:hAnsi="Cambria Math" w:cs="Arial"/>
+                                        <w:i/>
+                                        <w:lang w:val="es-MX"/>
+                                      </w:rPr>
+                                    </m:ctrlPr>
+                                  </m:dPr>
+                                  <m:e>
+                                    <m:r>
+                                      <w:rPr>
+                                        <w:rFonts w:ascii="Cambria Math" w:hAnsi="Cambria Math" w:cs="Arial"/>
+                                        <w:lang w:val="es-MX"/>
+                                      </w:rPr>
+                                      <m:t>r-</m:t>
+                                    </m:r>
+                                    <m:sSub>
+                                      <m:sSubPr>
+                                        <m:ctrlPr>
+                                          <w:rPr>
+                                            <w:rFonts w:ascii="Cambria Math" w:hAnsi="Cambria Math" w:cs="Arial"/>
+                                            <w:i/>
+                                            <w:lang w:val="es-MX"/>
+                                          </w:rPr>
+                                        </m:ctrlPr>
+                                      </m:sSubPr>
+                                      <m:e>
+                                        <m:r>
+                                          <w:rPr>
+                                            <w:rFonts w:ascii="Cambria Math" w:hAnsi="Cambria Math" w:cs="Arial"/>
+                                            <w:lang w:val="es-MX"/>
+                                          </w:rPr>
+                                          <m:t>R</m:t>
+                                        </m:r>
+                                      </m:e>
+                                      <m:sub>
+                                        <m:r>
+                                          <w:rPr>
+                                            <w:rFonts w:ascii="Cambria Math" w:hAnsi="Cambria Math" w:cs="Arial"/>
+                                            <w:lang w:val="es-MX"/>
+                                          </w:rPr>
+                                          <m:t>1</m:t>
+                                        </m:r>
+                                      </m:sub>
+                                    </m:sSub>
+                                  </m:e>
+                                </m:d>
+                                <m:r>
+                                  <w:rPr>
+                                    <w:rFonts w:ascii="Cambria Math" w:hAnsi="Cambria Math" w:cs="Arial"/>
+                                    <w:lang w:val="es-MX"/>
+                                  </w:rPr>
+                                  <m:t>+</m:t>
+                                </m:r>
+                                <m:sSub>
+                                  <m:sSubPr>
+                                    <m:ctrlPr>
+                                      <w:rPr>
+                                        <w:rFonts w:ascii="Cambria Math" w:hAnsi="Cambria Math" w:cs="Arial"/>
+                                        <w:i/>
+                                        <w:lang w:val="es-MX"/>
+                                      </w:rPr>
+                                    </m:ctrlPr>
+                                  </m:sSubPr>
+                                  <m:e>
+                                    <m:r>
+                                      <w:rPr>
+                                        <w:rFonts w:ascii="Cambria Math" w:hAnsi="Cambria Math" w:cs="Arial"/>
+                                        <w:lang w:val="es-MX"/>
+                                      </w:rPr>
+                                      <m:t>S</m:t>
+                                    </m:r>
+                                  </m:e>
+                                  <m:sub>
+                                    <m:r>
+                                      <w:rPr>
+                                        <w:rFonts w:ascii="Cambria Math" w:hAnsi="Cambria Math" w:cs="Arial"/>
+                                        <w:lang w:val="es-MX"/>
+                                      </w:rPr>
+                                      <m:t>1</m:t>
+                                    </m:r>
+                                  </m:sub>
+                                </m:sSub>
+                              </m:oMath>
+                            </m:oMathPara>
+                          </w:p>
+                          <w:p>
+                            <w:pPr>
+                              <w:rPr>
+                                <w:lang w:val="es-MX"/>
+                              </w:rPr>
+                            </w:pPr>
+                          </w:p>
+                        </w:txbxContent>
+                      </wps:txbx>
+                      <wps:bodyPr rot="0" vert="horz" wrap="square" lIns="91440" tIns="45720" rIns="91440" bIns="45720" anchor="t" anchorCtr="0">
+                        <a:noAutofit/>
+                      </wps:bodyPr>
+                    </wps:wsp>
+                  </a:graphicData>
+                </a:graphic>
+                <wp14:sizeRelH relativeFrom="margin">
+                  <wp14:pctWidth>0</wp14:pctWidth>
+                </wp14:sizeRelH>
+                <wp14:sizeRelV relativeFrom="margin">
+                  <wp14:pctHeight>0</wp14:pctHeight>
+                </wp14:sizeRelV>
+              </wp:anchor>
+            </w:drawing>
+          </mc:Choice>
+          <mc:Fallback>
+            <w:pict>
+              <v:shape w14:anchorId="1A7A3ED6" id="_x0000_s1027" type="#_x0000_t202" style="position:absolute;left:0;text-align:left;margin-left:121.2pt;margin-top:8.1pt;width:171.75pt;height:60.75pt;z-index:251666432;visibility:visible;mso-wrap-style:square;mso-width-percent:0;mso-height-percent:0;mso-wrap-distance-left:9pt;mso-wrap-distance-top:3.6pt;mso-wrap-distance-right:9pt;mso-wrap-distance-bottom:3.6pt;mso-position-horizontal:absolute;mso-position-horizontal-relative:text;mso-position-vertical:absolute;mso-position-vertical-relative:text;mso-width-percent:0;mso-height-percent:0;mso-width-relative:margin;mso-height-relative:margin;v-text-anchor:top" o:gfxdata="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" stroked="f">
+                <v:textbox>
+                  <w:txbxContent>
+                    <w:p>
+                      <w:pPr>
+                        <w:tabs>
+                          <w:tab w:val="left" w:pos="1170"/>
+                        </w:tabs>
+                        <w:jc w:val="both"/>
                         <w:rPr>
-                          <w:rFonts w:ascii="Cambria Math" w:hAnsi="Cambria Math" w:cs="Arial"/>
+                          <w:rFonts w:ascii="Calibri" w:hAnsi="Calibri" w:cs="Arial"/>
                           <w:lang w:val="es-MX"/>
                         </w:rPr>
-                        <m:t>2</m:t>
-                      </m:r>
-                    </m:sub>
-                  </m:sSub>
-                  <m:r>
-                    <w:rPr>
-                      <w:rFonts w:ascii="Cambria Math" w:hAnsi="Cambria Math" w:cs="Arial"/>
-                      <w:lang w:val="es-MX"/>
-                    </w:rPr>
-                    <m:t>-</m:t>
-                  </m:r>
-                  <m:sSub>
-                    <m:sSubPr>
-                      <m:ctrlPr>
+                      </w:pPr>
+                    </w:p>
+                    <w:p>
+                      <w:pPr>
+                        <w:tabs>
+                          <w:tab w:val="left" w:pos="1170"/>
+                        </w:tabs>
+                        <w:jc w:val="both"/>
                         <w:rPr>
-                          <w:rFonts w:ascii="Cambria Math" w:hAnsi="Cambria Math" w:cs="Arial"/>
-                          <w:i/>
+                          <w:rFonts w:ascii="Calibri" w:hAnsi="Calibri" w:cs="Arial"/>
                           <w:lang w:val="es-MX"/>
                         </w:rPr>
-                      </m:ctrlPr>
-                    </m:sSubPr>
-                    <m:e>
-                      <m:r>
+                      </w:pPr>
+                      <m:oMathPara>
+                        <m:oMathParaPr>
+                          <m:jc m:val="left"/>
+                        </m:oMathParaPr>
+                        <m:oMath>
+                          <m:r>
+                            <w:rPr>
+                              <w:rFonts w:ascii="Cambria Math" w:hAnsi="Cambria Math" w:cs="Arial"/>
+                              <w:lang w:val="es-MX"/>
+                            </w:rPr>
+                            <m:t xml:space="preserve">s </m:t>
+                          </m:r>
+                          <m:r>
+                            <w:rPr>
+                              <w:rFonts w:ascii="Cambria Math" w:hAnsi="Cambria Math" w:cs="Arial"/>
+                              <w:lang w:val="es-MX"/>
+                            </w:rPr>
+                            <m:t>=</m:t>
+                          </m:r>
+                          <m:d>
+                            <m:dPr>
+                              <m:ctrlPr>
+                                <w:rPr>
+                                  <w:rFonts w:ascii="Cambria Math" w:hAnsi="Cambria Math" w:cs="Arial"/>
+                                  <w:i/>
+                                  <w:lang w:val="es-MX"/>
+                                </w:rPr>
+                              </m:ctrlPr>
+                            </m:dPr>
+                            <m:e>
+                              <m:f>
+                                <m:fPr>
+                                  <m:ctrlPr>
+                                    <w:rPr>
+                                      <w:rFonts w:ascii="Cambria Math" w:hAnsi="Cambria Math" w:cs="Arial"/>
+                                      <w:i/>
+                                      <w:lang w:val="es-MX"/>
+                                    </w:rPr>
+                                  </m:ctrlPr>
+                                </m:fPr>
+                                <m:num>
+                                  <m:sSub>
+                                    <m:sSubPr>
+                                      <m:ctrlPr>
+                                        <w:rPr>
+                                          <w:rFonts w:ascii="Cambria Math" w:hAnsi="Cambria Math" w:cs="Arial"/>
+                                          <w:i/>
+                                          <w:lang w:val="es-MX"/>
+                                        </w:rPr>
+                                      </m:ctrlPr>
+                                    </m:sSubPr>
+                                    <m:e>
+                                      <m:r>
+                                        <w:rPr>
+                                          <w:rFonts w:ascii="Cambria Math" w:hAnsi="Cambria Math" w:cs="Arial"/>
+                                          <w:lang w:val="es-MX"/>
+                                        </w:rPr>
+                                        <m:t>S</m:t>
+                                      </m:r>
+                                    </m:e>
+                                    <m:sub>
+                                      <m:r>
+                                        <w:rPr>
+                                          <w:rFonts w:ascii="Cambria Math" w:hAnsi="Cambria Math" w:cs="Arial"/>
+                                          <w:lang w:val="es-MX"/>
+                                        </w:rPr>
+                                        <m:t>2</m:t>
+                                      </m:r>
+                                    </m:sub>
+                                  </m:sSub>
+                                  <m:r>
+                                    <w:rPr>
+                                      <w:rFonts w:ascii="Cambria Math" w:hAnsi="Cambria Math" w:cs="Arial"/>
+                                      <w:lang w:val="es-MX"/>
+                                    </w:rPr>
+                                    <m:t>-</m:t>
+                                  </m:r>
+                                  <m:sSub>
+                                    <m:sSubPr>
+                                      <m:ctrlPr>
+                                        <w:rPr>
+                                          <w:rFonts w:ascii="Cambria Math" w:hAnsi="Cambria Math" w:cs="Arial"/>
+                                          <w:i/>
+                                          <w:lang w:val="es-MX"/>
+                                        </w:rPr>
+                                      </m:ctrlPr>
+                                    </m:sSubPr>
+                                    <m:e>
+                                      <m:r>
+                                        <w:rPr>
+                                          <w:rFonts w:ascii="Cambria Math" w:hAnsi="Cambria Math" w:cs="Arial"/>
+                                          <w:lang w:val="es-MX"/>
+                                        </w:rPr>
+                                        <m:t>S</m:t>
+                                      </m:r>
+                                    </m:e>
+                                    <m:sub>
+                                      <m:r>
+                                        <w:rPr>
+                                          <w:rFonts w:ascii="Cambria Math" w:hAnsi="Cambria Math" w:cs="Arial"/>
+                                          <w:lang w:val="es-MX"/>
+                                        </w:rPr>
+                                        <m:t>1</m:t>
+                                      </m:r>
+                                    </m:sub>
+                                  </m:sSub>
+                                </m:num>
+                                <m:den>
+                                  <m:sSub>
+                                    <m:sSubPr>
+                                      <m:ctrlPr>
+                                        <w:rPr>
+                                          <w:rFonts w:ascii="Cambria Math" w:hAnsi="Cambria Math" w:cs="Arial"/>
+                                          <w:i/>
+                                          <w:lang w:val="es-MX"/>
+                                        </w:rPr>
+                                      </m:ctrlPr>
+                                    </m:sSubPr>
+                                    <m:e>
+                                      <m:r>
+                                        <w:rPr>
+                                          <w:rFonts w:ascii="Cambria Math" w:hAnsi="Cambria Math" w:cs="Arial"/>
+                                          <w:lang w:val="es-MX"/>
+                                        </w:rPr>
+                                        <m:t>R</m:t>
+                                      </m:r>
+                                    </m:e>
+                                    <m:sub>
+                                      <m:r>
+                                        <w:rPr>
+                                          <w:rFonts w:ascii="Cambria Math" w:hAnsi="Cambria Math" w:cs="Arial"/>
+                                          <w:lang w:val="es-MX"/>
+                                        </w:rPr>
+                                        <m:t>2</m:t>
+                                      </m:r>
+                                    </m:sub>
+                                  </m:sSub>
+                                  <m:r>
+                                    <w:rPr>
+                                      <w:rFonts w:ascii="Cambria Math" w:hAnsi="Cambria Math" w:cs="Arial"/>
+                                      <w:lang w:val="es-MX"/>
+                                    </w:rPr>
+                                    <m:t>-</m:t>
+                                  </m:r>
+                                  <m:sSub>
+                                    <m:sSubPr>
+                                      <m:ctrlPr>
+                                        <w:rPr>
+                                          <w:rFonts w:ascii="Cambria Math" w:hAnsi="Cambria Math" w:cs="Arial"/>
+                                          <w:i/>
+                                          <w:lang w:val="es-MX"/>
+                                        </w:rPr>
+                                      </m:ctrlPr>
+                                    </m:sSubPr>
+                                    <m:e>
+                                      <m:r>
+                                        <w:rPr>
+                                          <w:rFonts w:ascii="Cambria Math" w:hAnsi="Cambria Math" w:cs="Arial"/>
+                                          <w:lang w:val="es-MX"/>
+                                        </w:rPr>
+                                        <m:t>R</m:t>
+                                      </m:r>
+                                    </m:e>
+                                    <m:sub>
+                                      <m:r>
+                                        <w:rPr>
+                                          <w:rFonts w:ascii="Cambria Math" w:hAnsi="Cambria Math" w:cs="Arial"/>
+                                          <w:lang w:val="es-MX"/>
+                                        </w:rPr>
+                                        <m:t>1</m:t>
+                                      </m:r>
+                                    </m:sub>
+                                  </m:sSub>
+                                </m:den>
+                              </m:f>
+                            </m:e>
+                          </m:d>
+                          <m:r>
+                            <w:rPr>
+                              <w:rFonts w:ascii="Cambria Math" w:hAnsi="Cambria Math" w:cs="Arial"/>
+                              <w:lang w:val="es-MX"/>
+                            </w:rPr>
+                            <m:t>*</m:t>
+                          </m:r>
+                          <m:d>
+                            <m:dPr>
+                              <m:ctrlPr>
+                                <w:rPr>
+                                  <w:rFonts w:ascii="Cambria Math" w:hAnsi="Cambria Math" w:cs="Arial"/>
+                                  <w:i/>
+                                  <w:lang w:val="es-MX"/>
+                                </w:rPr>
+                              </m:ctrlPr>
+                            </m:dPr>
+                            <m:e>
+                              <m:r>
+                                <w:rPr>
+                                  <w:rFonts w:ascii="Cambria Math" w:hAnsi="Cambria Math" w:cs="Arial"/>
+                                  <w:lang w:val="es-MX"/>
+                                </w:rPr>
+                                <m:t>r-</m:t>
+                              </m:r>
+                              <m:sSub>
+                                <m:sSubPr>
+                                  <m:ctrlPr>
+                                    <w:rPr>
+                                      <w:rFonts w:ascii="Cambria Math" w:hAnsi="Cambria Math" w:cs="Arial"/>
+                                      <w:i/>
+                                      <w:lang w:val="es-MX"/>
+                                    </w:rPr>
+                                  </m:ctrlPr>
+                                </m:sSubPr>
+                                <m:e>
+                                  <m:r>
+                                    <w:rPr>
+                                      <w:rFonts w:ascii="Cambria Math" w:hAnsi="Cambria Math" w:cs="Arial"/>
+                                      <w:lang w:val="es-MX"/>
+                                    </w:rPr>
+                                    <m:t>R</m:t>
+                                  </m:r>
+                                </m:e>
+                                <m:sub>
+                                  <m:r>
+                                    <w:rPr>
+                                      <w:rFonts w:ascii="Cambria Math" w:hAnsi="Cambria Math" w:cs="Arial"/>
+                                      <w:lang w:val="es-MX"/>
+                                    </w:rPr>
+                                    <m:t>1</m:t>
+                                  </m:r>
+                                </m:sub>
+                              </m:sSub>
+                            </m:e>
+                          </m:d>
+                          <m:r>
+                            <w:rPr>
+                              <w:rFonts w:ascii="Cambria Math" w:hAnsi="Cambria Math" w:cs="Arial"/>
+                              <w:lang w:val="es-MX"/>
+                            </w:rPr>
+                            <m:t>+</m:t>
+                          </m:r>
+                          <m:sSub>
+                            <m:sSubPr>
+                              <m:ctrlPr>
+                                <w:rPr>
+                                  <w:rFonts w:ascii="Cambria Math" w:hAnsi="Cambria Math" w:cs="Arial"/>
+                                  <w:i/>
+                                  <w:lang w:val="es-MX"/>
+                                </w:rPr>
+                              </m:ctrlPr>
+                            </m:sSubPr>
+                            <m:e>
+                              <m:r>
+                                <w:rPr>
+                                  <w:rFonts w:ascii="Cambria Math" w:hAnsi="Cambria Math" w:cs="Arial"/>
+                                  <w:lang w:val="es-MX"/>
+                                </w:rPr>
+                                <m:t>S</m:t>
+                              </m:r>
+                            </m:e>
+                            <m:sub>
+                              <m:r>
+                                <w:rPr>
+                                  <w:rFonts w:ascii="Cambria Math" w:hAnsi="Cambria Math" w:cs="Arial"/>
+                                  <w:lang w:val="es-MX"/>
+                                </w:rPr>
+                                <m:t>1</m:t>
+                              </m:r>
+                            </m:sub>
+                          </m:sSub>
+                        </m:oMath>
+                      </m:oMathPara>
+                    </w:p>
+                    <w:p>
+                      <w:pPr>
                         <w:rPr>
-                          <w:rFonts w:ascii="Cambria Math" w:hAnsi="Cambria Math" w:cs="Arial"/>
                           <w:lang w:val="es-MX"/>
                         </w:rPr>
-                        <m:t>S</m:t>
-                      </m:r>
-                    </m:e>
-                    <m:sub>
-                      <m:r>
+                      </w:pPr>
+                    </w:p>
+                  </w:txbxContent>
+                </v:textbox>
+                <w10:wrap type="square"/>
+              </v:shape>
+            </w:pict>
+          </mc:Fallback>
+        </mc:AlternateContent>
+      </w:r>
+      <w:r>
+        <w:rPr>
+          <w:rFonts w:ascii="Calibri" w:hAnsi="Calibri" w:cs="Arial"/>
+          <w:lang w:val="es-MX"/>
+        </w:rPr>
+        <w:tab/>
+      </w:r>
+      <w:r>
+        <w:rPr>
+          <w:rFonts w:ascii="Calibri" w:hAnsi="Calibri" w:cs="Arial"/>
+          <w:lang w:val="es-MX"/>
+        </w:rPr>
+        <w:tab/>
+      </w:r>
+      <w:r>
+        <w:rPr>
+          <w:rFonts w:ascii="Calibri" w:hAnsi="Calibri" w:cs="Arial"/>
+          <w:lang w:val="es-MX"/>
+        </w:rPr>
+        <w:tab/>
+      </w:r>
+      <w:r>
+        <w:rPr>
+          <w:rFonts w:ascii="Calibri" w:hAnsi="Calibri" w:cs="Arial"/>
+          <w:lang w:val="es-MX"/>
+        </w:rPr>
+        <w:tab/>
+      </w:r>
+    </w:p>
+    <w:p>
+      <w:pPr>
+        <w:tabs>
+          <w:tab w:val="left" w:pos="1170"/>
+        </w:tabs>
+        <w:rPr>
+          <w:rFonts w:ascii="Calibri" w:hAnsi="Calibri" w:cs="Arial"/>
+          <w:lang w:val="es-MX"/>
+        </w:rPr>
+      </w:pPr>
+      <w:r>
+        <w:rPr>
+          <w:rFonts w:ascii="Calibri" w:hAnsi="Calibri" w:cs="Arial"/>
+          <w:noProof/>
+          <w:lang w:val="es-MX"/>
+        </w:rPr>
+        <mc:AlternateContent>
+          <mc:Choice Requires="wps">
+            <w:drawing>
+              <wp:anchor distT="45720" distB="45720" distL="114300" distR="114300" simplePos="0" relativeHeight="251668480" behindDoc="0" locked="0" layoutInCell="1" allowOverlap="1" wp14:anchorId="7B917CFB" wp14:editId="1272BC8C">
+                <wp:simplePos x="0" y="0"/>
+                <wp:positionH relativeFrom="column">
+                  <wp:posOffset>4091940</wp:posOffset>
+                </wp:positionH>
+                <wp:positionV relativeFrom="paragraph">
+                  <wp:posOffset>69215</wp:posOffset>
+                </wp:positionV>
+                <wp:extent cx="2209800" cy="762000"/>
+                <wp:effectExtent l="0" t="0" r="0" b="0"/>
+                <wp:wrapSquare wrapText="bothSides"/>
+                <wp:docPr id="6" name="Cuadro de texto 2"/>
+                <wp:cNvGraphicFramePr>
+                  <a:graphicFrameLocks xmlns:a="http://schemas.openxmlformats.org/drawingml/2006/main"/>
+                </wp:cNvGraphicFramePr>
+                <a:graphic xmlns:a="http://schemas.openxmlformats.org/drawingml/2006/main">
+                  <a:graphicData uri="http://schemas.microsoft.com/office/word/2010/wordprocessingShape">
+                    <wps:wsp>
+                      <wps:cNvSpPr txBox="1">
+                        <a:spLocks noChangeArrowheads="1"/>
+                      </wps:cNvSpPr>
+                      <wps:spPr bwMode="auto">
+                        <a:xfrm>
+                          <a:off x="0" y="0"/>
+                          <a:ext cx="2209800" cy="762000"/>
+                        </a:xfrm>
+                        <a:prstGeom prst="rect">
+                          <a:avLst/>
+                        </a:prstGeom>
+                        <a:solidFill>
+                          <a:srgbClr val="FFFFFF"/>
+                        </a:solidFill>
+                        <a:ln w="9525">
+                          <a:noFill/>
+                          <a:miter lim="800000"/>
+                          <a:headEnd/>
+                          <a:tailEnd/>
+                        </a:ln>
+                      </wps:spPr>
+                      <wps:txbx>
+                        <w:txbxContent>
+                          <w:p>
+                            <w:pPr>
+                              <w:tabs>
+                                <w:tab w:val="left" w:pos="1170"/>
+                              </w:tabs>
+                              <w:jc w:val="both"/>
+                              <w:rPr>
+                                <w:rFonts w:ascii="Calibri" w:hAnsi="Calibri" w:cs="Arial"/>
+                                <w:lang w:val="es-MX"/>
+                              </w:rPr>
+                            </w:pPr>
+                            <m:oMathPara>
+                              <m:oMath>
+                                <m:r>
+                                  <w:rPr>
+                                    <w:rFonts w:ascii="Cambria Math" w:hAnsi="Cambria Math" w:cs="Arial"/>
+                                    <w:lang w:val="es-MX"/>
+                                  </w:rPr>
+                                  <m:t>s=</m:t>
+                                </m:r>
+                                <m:r>
+                                  <w:rPr>
+                                    <w:rFonts w:ascii="Cambria Math" w:hAnsi="Cambria Math" w:cs="Arial"/>
+                                    <w:lang w:val="es-MX"/>
+                                  </w:rPr>
+                                  <m:t xml:space="preserve"> </m:t>
+                                </m:r>
+                                <m:f>
+                                  <m:fPr>
+                                    <m:ctrlPr>
+                                      <w:rPr>
+                                        <w:rFonts w:ascii="Cambria Math" w:hAnsi="Cambria Math" w:cs="Arial"/>
+                                        <w:i/>
+                                        <w:lang w:val="es-MX"/>
+                                      </w:rPr>
+                                    </m:ctrlPr>
+                                  </m:fPr>
+                                  <m:num>
+                                    <m:r>
+                                      <w:rPr>
+                                        <w:rFonts w:ascii="Cambria Math" w:hAnsi="Cambria Math" w:cs="Arial"/>
+                                        <w:lang w:val="es-MX"/>
+                                      </w:rPr>
+                                      <m:t>255-</m:t>
+                                    </m:r>
+                                    <m:sSub>
+                                      <m:sSubPr>
+                                        <m:ctrlPr>
+                                          <w:rPr>
+                                            <w:rFonts w:ascii="Cambria Math" w:hAnsi="Cambria Math" w:cs="Arial"/>
+                                            <w:i/>
+                                            <w:lang w:val="es-MX"/>
+                                          </w:rPr>
+                                        </m:ctrlPr>
+                                      </m:sSubPr>
+                                      <m:e>
+                                        <m:r>
+                                          <w:rPr>
+                                            <w:rFonts w:ascii="Cambria Math" w:hAnsi="Cambria Math" w:cs="Arial"/>
+                                            <w:lang w:val="es-MX"/>
+                                          </w:rPr>
+                                          <m:t>S</m:t>
+                                        </m:r>
+                                      </m:e>
+                                      <m:sub>
+                                        <m:r>
+                                          <w:rPr>
+                                            <w:rFonts w:ascii="Cambria Math" w:hAnsi="Cambria Math" w:cs="Arial"/>
+                                            <w:lang w:val="es-MX"/>
+                                          </w:rPr>
+                                          <m:t>2</m:t>
+                                        </m:r>
+                                      </m:sub>
+                                    </m:sSub>
+                                  </m:num>
+                                  <m:den>
+                                    <m:r>
+                                      <w:rPr>
+                                        <w:rFonts w:ascii="Cambria Math" w:hAnsi="Cambria Math" w:cs="Arial"/>
+                                        <w:lang w:val="es-MX"/>
+                                      </w:rPr>
+                                      <m:t>255-</m:t>
+                                    </m:r>
+                                    <m:sSub>
+                                      <m:sSubPr>
+                                        <m:ctrlPr>
+                                          <w:rPr>
+                                            <w:rFonts w:ascii="Cambria Math" w:hAnsi="Cambria Math" w:cs="Arial"/>
+                                            <w:i/>
+                                            <w:lang w:val="es-MX"/>
+                                          </w:rPr>
+                                        </m:ctrlPr>
+                                      </m:sSubPr>
+                                      <m:e>
+                                        <m:r>
+                                          <w:rPr>
+                                            <w:rFonts w:ascii="Cambria Math" w:hAnsi="Cambria Math" w:cs="Arial"/>
+                                            <w:lang w:val="es-MX"/>
+                                          </w:rPr>
+                                          <m:t>R</m:t>
+                                        </m:r>
+                                      </m:e>
+                                      <m:sub>
+                                        <m:r>
+                                          <w:rPr>
+                                            <w:rFonts w:ascii="Cambria Math" w:hAnsi="Cambria Math" w:cs="Arial"/>
+                                            <w:lang w:val="es-MX"/>
+                                          </w:rPr>
+                                          <m:t>2</m:t>
+                                        </m:r>
+                                      </m:sub>
+                                    </m:sSub>
+                                  </m:den>
+                                </m:f>
+                                <m:r>
+                                  <w:rPr>
+                                    <w:rFonts w:ascii="Cambria Math" w:hAnsi="Cambria Math" w:cs="Arial"/>
+                                    <w:lang w:val="es-MX"/>
+                                  </w:rPr>
+                                  <m:t>*</m:t>
+                                </m:r>
+                                <m:d>
+                                  <m:dPr>
+                                    <m:ctrlPr>
+                                      <w:rPr>
+                                        <w:rFonts w:ascii="Cambria Math" w:hAnsi="Cambria Math" w:cs="Arial"/>
+                                        <w:i/>
+                                        <w:lang w:val="es-MX"/>
+                                      </w:rPr>
+                                    </m:ctrlPr>
+                                  </m:dPr>
+                                  <m:e>
+                                    <m:r>
+                                      <w:rPr>
+                                        <w:rFonts w:ascii="Cambria Math" w:hAnsi="Cambria Math" w:cs="Arial"/>
+                                        <w:lang w:val="es-MX"/>
+                                      </w:rPr>
+                                      <m:t>r-</m:t>
+                                    </m:r>
+                                    <m:sSub>
+                                      <m:sSubPr>
+                                        <m:ctrlPr>
+                                          <w:rPr>
+                                            <w:rFonts w:ascii="Cambria Math" w:hAnsi="Cambria Math" w:cs="Arial"/>
+                                            <w:i/>
+                                            <w:lang w:val="es-MX"/>
+                                          </w:rPr>
+                                        </m:ctrlPr>
+                                      </m:sSubPr>
+                                      <m:e>
+                                        <m:r>
+                                          <w:rPr>
+                                            <w:rFonts w:ascii="Cambria Math" w:hAnsi="Cambria Math" w:cs="Arial"/>
+                                            <w:lang w:val="es-MX"/>
+                                          </w:rPr>
+                                          <m:t>R</m:t>
+                                        </m:r>
+                                      </m:e>
+                                      <m:sub>
+                                        <m:r>
+                                          <w:rPr>
+                                            <w:rFonts w:ascii="Cambria Math" w:hAnsi="Cambria Math" w:cs="Arial"/>
+                                            <w:lang w:val="es-MX"/>
+                                          </w:rPr>
+                                          <m:t>2</m:t>
+                                        </m:r>
+                                      </m:sub>
+                                    </m:sSub>
+                                  </m:e>
+                                </m:d>
+                                <m:r>
+                                  <w:rPr>
+                                    <w:rFonts w:ascii="Cambria Math" w:hAnsi="Cambria Math" w:cs="Arial"/>
+                                    <w:lang w:val="es-MX"/>
+                                  </w:rPr>
+                                  <m:t>+</m:t>
+                                </m:r>
+                                <m:sSub>
+                                  <m:sSubPr>
+                                    <m:ctrlPr>
+                                      <w:rPr>
+                                        <w:rFonts w:ascii="Cambria Math" w:hAnsi="Cambria Math" w:cs="Arial"/>
+                                        <w:i/>
+                                        <w:lang w:val="es-MX"/>
+                                      </w:rPr>
+                                    </m:ctrlPr>
+                                  </m:sSubPr>
+                                  <m:e>
+                                    <m:r>
+                                      <w:rPr>
+                                        <w:rFonts w:ascii="Cambria Math" w:hAnsi="Cambria Math" w:cs="Arial"/>
+                                        <w:lang w:val="es-MX"/>
+                                      </w:rPr>
+                                      <m:t>S</m:t>
+                                    </m:r>
+                                  </m:e>
+                                  <m:sub>
+                                    <m:r>
+                                      <w:rPr>
+                                        <w:rFonts w:ascii="Cambria Math" w:hAnsi="Cambria Math" w:cs="Arial"/>
+                                        <w:lang w:val="es-MX"/>
+                                      </w:rPr>
+                                      <m:t>2</m:t>
+                                    </m:r>
+                                  </m:sub>
+                                </m:sSub>
+                              </m:oMath>
+                            </m:oMathPara>
+                          </w:p>
+                          <w:p>
+                            <w:pPr>
+                              <w:rPr>
+                                <w:lang w:val="es-MX"/>
+                              </w:rPr>
+                            </w:pPr>
+                          </w:p>
+                        </w:txbxContent>
+                      </wps:txbx>
+                      <wps:bodyPr rot="0" vert="horz" wrap="square" lIns="91440" tIns="45720" rIns="91440" bIns="45720" anchor="t" anchorCtr="0">
+                        <a:noAutofit/>
+                      </wps:bodyPr>
+                    </wps:wsp>
+                  </a:graphicData>
+                </a:graphic>
+                <wp14:sizeRelH relativeFrom="margin">
+                  <wp14:pctWidth>0</wp14:pctWidth>
+                </wp14:sizeRelH>
+                <wp14:sizeRelV relativeFrom="margin">
+                  <wp14:pctHeight>0</wp14:pctHeight>
+                </wp14:sizeRelV>
+              </wp:anchor>
+            </w:drawing>
+          </mc:Choice>
+          <mc:Fallback>
+            <w:pict>
+              <v:shape w14:anchorId="7B917CFB" id="_x0000_s1028" type="#_x0000_t202" style="position:absolute;margin-left:322.2pt;margin-top:5.45pt;width:174pt;height:60pt;z-index:251668480;visibility:visible;mso-wrap-style:square;mso-width-percent:0;mso-height-percent:0;mso-wrap-distance-left:9pt;mso-wrap-distance-top:3.6pt;mso-wrap-distance-right:9pt;mso-wrap-distance-bottom:3.6pt;mso-position-horizontal:absolute;mso-position-horizontal-relative:text;mso-position-vertical:absolute;mso-position-vertical-relative:text;mso-width-percent:0;mso-height-percent:0;mso-width-relative:margin;mso-height-relative:margin;v-text-anchor:top" o:gfxdata="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" stroked="f">
+                <v:textbox>
+                  <w:txbxContent>
+                    <w:p>
+                      <w:pPr>
+                        <w:tabs>
+                          <w:tab w:val="left" w:pos="1170"/>
+                        </w:tabs>
+                        <w:jc w:val="both"/>
                         <w:rPr>
-                          <w:rFonts w:ascii="Cambria Math" w:hAnsi="Cambria Math" w:cs="Arial"/>
+                          <w:rFonts w:ascii="Calibri" w:hAnsi="Calibri" w:cs="Arial"/>
                           <w:lang w:val="es-MX"/>
                         </w:rPr>
-                        <m:t>1</m:t>
-                      </m:r>
-                    </m:sub>
-                  </m:sSub>
-                </m:num>
-                <m:den>
-                  <m:sSub>
-                    <m:sSubPr>
-                      <m:ctrlPr>
+                      </w:pPr>
+                      <m:oMathPara>
+                        <m:oMath>
+                          <m:r>
+                            <w:rPr>
+                              <w:rFonts w:ascii="Cambria Math" w:hAnsi="Cambria Math" w:cs="Arial"/>
+                              <w:lang w:val="es-MX"/>
+                            </w:rPr>
+                            <m:t>s=</m:t>
+                          </m:r>
+                          <m:r>
+                            <w:rPr>
+                              <w:rFonts w:ascii="Cambria Math" w:hAnsi="Cambria Math" w:cs="Arial"/>
+                              <w:lang w:val="es-MX"/>
+                            </w:rPr>
+                            <m:t xml:space="preserve"> </m:t>
+                          </m:r>
+                          <m:f>
+                            <m:fPr>
+                              <m:ctrlPr>
+                                <w:rPr>
+                                  <w:rFonts w:ascii="Cambria Math" w:hAnsi="Cambria Math" w:cs="Arial"/>
+                                  <w:i/>
+                                  <w:lang w:val="es-MX"/>
+                                </w:rPr>
+                              </m:ctrlPr>
+                            </m:fPr>
+                            <m:num>
+                              <m:r>
+                                <w:rPr>
+                                  <w:rFonts w:ascii="Cambria Math" w:hAnsi="Cambria Math" w:cs="Arial"/>
+                                  <w:lang w:val="es-MX"/>
+                                </w:rPr>
+                                <m:t>255-</m:t>
+                              </m:r>
+                              <m:sSub>
+                                <m:sSubPr>
+                                  <m:ctrlPr>
+                                    <w:rPr>
+                                      <w:rFonts w:ascii="Cambria Math" w:hAnsi="Cambria Math" w:cs="Arial"/>
+                                      <w:i/>
+                                      <w:lang w:val="es-MX"/>
+                                    </w:rPr>
+                                  </m:ctrlPr>
+                                </m:sSubPr>
+                                <m:e>
+                                  <m:r>
+                                    <w:rPr>
+                                      <w:rFonts w:ascii="Cambria Math" w:hAnsi="Cambria Math" w:cs="Arial"/>
+                                      <w:lang w:val="es-MX"/>
+                                    </w:rPr>
+                                    <m:t>S</m:t>
+                                  </m:r>
+                                </m:e>
+                                <m:sub>
+                                  <m:r>
+                                    <w:rPr>
+                                      <w:rFonts w:ascii="Cambria Math" w:hAnsi="Cambria Math" w:cs="Arial"/>
+                                      <w:lang w:val="es-MX"/>
+                                    </w:rPr>
+                                    <m:t>2</m:t>
+                                  </m:r>
+                                </m:sub>
+                              </m:sSub>
+                            </m:num>
+                            <m:den>
+                              <m:r>
+                                <w:rPr>
+                                  <w:rFonts w:ascii="Cambria Math" w:hAnsi="Cambria Math" w:cs="Arial"/>
+                                  <w:lang w:val="es-MX"/>
+                                </w:rPr>
+                                <m:t>255-</m:t>
+                              </m:r>
+                              <m:sSub>
+                                <m:sSubPr>
+                                  <m:ctrlPr>
+                                    <w:rPr>
+                                      <w:rFonts w:ascii="Cambria Math" w:hAnsi="Cambria Math" w:cs="Arial"/>
+                                      <w:i/>
+                                      <w:lang w:val="es-MX"/>
+                                    </w:rPr>
+                                  </m:ctrlPr>
+                                </m:sSubPr>
+                                <m:e>
+                                  <m:r>
+                                    <w:rPr>
+                                      <w:rFonts w:ascii="Cambria Math" w:hAnsi="Cambria Math" w:cs="Arial"/>
+                                      <w:lang w:val="es-MX"/>
+                                    </w:rPr>
+                                    <m:t>R</m:t>
+                                  </m:r>
+                                </m:e>
+                                <m:sub>
+                                  <m:r>
+                                    <w:rPr>
+                                      <w:rFonts w:ascii="Cambria Math" w:hAnsi="Cambria Math" w:cs="Arial"/>
+                                      <w:lang w:val="es-MX"/>
+                                    </w:rPr>
+                                    <m:t>2</m:t>
+                                  </m:r>
+                                </m:sub>
+                              </m:sSub>
+                            </m:den>
+                          </m:f>
+                          <m:r>
+                            <w:rPr>
+                              <w:rFonts w:ascii="Cambria Math" w:hAnsi="Cambria Math" w:cs="Arial"/>
+                              <w:lang w:val="es-MX"/>
+                            </w:rPr>
+                            <m:t>*</m:t>
+                          </m:r>
+                          <m:d>
+                            <m:dPr>
+                              <m:ctrlPr>
+                                <w:rPr>
+                                  <w:rFonts w:ascii="Cambria Math" w:hAnsi="Cambria Math" w:cs="Arial"/>
+                                  <w:i/>
+                                  <w:lang w:val="es-MX"/>
+                                </w:rPr>
+                              </m:ctrlPr>
+                            </m:dPr>
+                            <m:e>
+                              <m:r>
+                                <w:rPr>
+                                  <w:rFonts w:ascii="Cambria Math" w:hAnsi="Cambria Math" w:cs="Arial"/>
+                                  <w:lang w:val="es-MX"/>
+                                </w:rPr>
+                                <m:t>r-</m:t>
+                              </m:r>
+                              <m:sSub>
+                                <m:sSubPr>
+                                  <m:ctrlPr>
+                                    <w:rPr>
+                                      <w:rFonts w:ascii="Cambria Math" w:hAnsi="Cambria Math" w:cs="Arial"/>
+                                      <w:i/>
+                                      <w:lang w:val="es-MX"/>
+                                    </w:rPr>
+                                  </m:ctrlPr>
+                                </m:sSubPr>
+                                <m:e>
+                                  <m:r>
+                                    <w:rPr>
+                                      <w:rFonts w:ascii="Cambria Math" w:hAnsi="Cambria Math" w:cs="Arial"/>
+                                      <w:lang w:val="es-MX"/>
+                                    </w:rPr>
+                                    <m:t>R</m:t>
+                                  </m:r>
+                                </m:e>
+                                <m:sub>
+                                  <m:r>
+                                    <w:rPr>
+                                      <w:rFonts w:ascii="Cambria Math" w:hAnsi="Cambria Math" w:cs="Arial"/>
+                                      <w:lang w:val="es-MX"/>
+                                    </w:rPr>
+                                    <m:t>2</m:t>
+                                  </m:r>
+                                </m:sub>
+                              </m:sSub>
+                            </m:e>
+                          </m:d>
+                          <m:r>
+                            <w:rPr>
+                              <w:rFonts w:ascii="Cambria Math" w:hAnsi="Cambria Math" w:cs="Arial"/>
+                              <w:lang w:val="es-MX"/>
+                            </w:rPr>
+                            <m:t>+</m:t>
+                          </m:r>
+                          <m:sSub>
+                            <m:sSubPr>
+                              <m:ctrlPr>
+                                <w:rPr>
+                                  <w:rFonts w:ascii="Cambria Math" w:hAnsi="Cambria Math" w:cs="Arial"/>
+                                  <w:i/>
+                                  <w:lang w:val="es-MX"/>
+                                </w:rPr>
+                              </m:ctrlPr>
+                            </m:sSubPr>
+                            <m:e>
+                              <m:r>
+                                <w:rPr>
+                                  <w:rFonts w:ascii="Cambria Math" w:hAnsi="Cambria Math" w:cs="Arial"/>
+                                  <w:lang w:val="es-MX"/>
+                                </w:rPr>
+                                <m:t>S</m:t>
+                              </m:r>
+                            </m:e>
+                            <m:sub>
+                              <m:r>
+                                <w:rPr>
+                                  <w:rFonts w:ascii="Cambria Math" w:hAnsi="Cambria Math" w:cs="Arial"/>
+                                  <w:lang w:val="es-MX"/>
+                                </w:rPr>
+                                <m:t>2</m:t>
+                              </m:r>
+                            </m:sub>
+                          </m:sSub>
+                        </m:oMath>
+                      </m:oMathPara>
+                    </w:p>
+                    <w:p>
+                      <w:pPr>
                         <w:rPr>
-                          <w:rFonts w:ascii="Cambria Math" w:hAnsi="Cambria Math" w:cs="Arial"/>
-                          <w:i/>
                           <w:lang w:val="es-MX"/>
                         </w:rPr>
-                      </m:ctrlPr>
-                    </m:sSubPr>
-                    <m:e>
-                      <m:r>
-                        <w:rPr>
-                          <w:rFonts w:ascii="Cambria Math" w:hAnsi="Cambria Math" w:cs="Arial"/>
-                          <w:lang w:val="es-MX"/>
-                        </w:rPr>
-                        <m:t>R</m:t>
-                      </m:r>
-                    </m:e>
-                    <m:sub>
-                      <m:r>
-                        <w:rPr>
-                          <w:rFonts w:ascii="Cambria Math" w:hAnsi="Cambria Math" w:cs="Arial"/>
-                          <w:lang w:val="es-MX"/>
-                        </w:rPr>
-                        <m:t>2</m:t>
-                      </m:r>
-                    </m:sub>
-                  </m:sSub>
-                  <m:r>
-                    <w:rPr>
-                      <w:rFonts w:ascii="Cambria Math" w:hAnsi="Cambria Math" w:cs="Arial"/>
-                      <w:lang w:val="es-MX"/>
-                    </w:rPr>
-                    <m:t>-</m:t>
-                  </m:r>
-                  <m:sSub>
-                    <m:sSubPr>
-                      <m:ctrlPr>
-                        <w:rPr>
-                          <w:rFonts w:ascii="Cambria Math" w:hAnsi="Cambria Math" w:cs="Arial"/>
-                          <w:i/>
-                          <w:lang w:val="es-MX"/>
-                        </w:rPr>
-                      </m:ctrlPr>
-                    </m:sSubPr>
-                    <m:e>
-                      <m:r>
-                        <w:rPr>
-                          <w:rFonts w:ascii="Cambria Math" w:hAnsi="Cambria Math" w:cs="Arial"/>
-                          <w:lang w:val="es-MX"/>
-                        </w:rPr>
-                        <m:t>R</m:t>
-                      </m:r>
-                    </m:e>
-                    <m:sub>
-                      <m:r>
-                        <w:rPr>
-                          <w:rFonts w:ascii="Cambria Math" w:hAnsi="Cambria Math" w:cs="Arial"/>
-                          <w:lang w:val="es-MX"/>
-                        </w:rPr>
-                        <m:t>1</m:t>
-                      </m:r>
-                    </m:sub>
-                  </m:sSub>
-                </m:den>
-              </m:f>
-            </m:e>
-          </m:d>
-          <m:r>
-            <w:rPr>
-              <w:rFonts w:ascii="Cambria Math" w:hAnsi="Cambria Math" w:cs="Arial"/>
-              <w:lang w:val="es-MX"/>
-            </w:rPr>
-            <m:t>*</m:t>
-          </m:r>
-          <m:d>
-            <m:dPr>
-              <m:ctrlPr>
-                <w:rPr>
-                  <w:rFonts w:ascii="Cambria Math" w:hAnsi="Cambria Math" w:cs="Arial"/>
-                  <w:i/>
-                  <w:lang w:val="es-MX"/>
-                </w:rPr>
-              </m:ctrlPr>
-            </m:dPr>
-            <m:e>
-              <m:r>
-                <w:rPr>
-                  <w:rFonts w:ascii="Cambria Math" w:hAnsi="Cambria Math" w:cs="Arial"/>
-                  <w:lang w:val="es-MX"/>
-                </w:rPr>
-                <m:t>r-</m:t>
-              </m:r>
-              <m:sSub>
-                <m:sSubPr>
-                  <m:ctrlPr>
-                    <w:rPr>
-                      <w:rFonts w:ascii="Cambria Math" w:hAnsi="Cambria Math" w:cs="Arial"/>
-                      <w:i/>
-                      <w:lang w:val="es-MX"/>
-                    </w:rPr>
-                  </m:ctrlPr>
-                </m:sSubPr>
-                <m:e>
-                  <m:r>
-                    <w:rPr>
-                      <w:rFonts w:ascii="Cambria Math" w:hAnsi="Cambria Math" w:cs="Arial"/>
-                      <w:lang w:val="es-MX"/>
-                    </w:rPr>
-                    <m:t>R</m:t>
-                  </m:r>
-                </m:e>
-                <m:sub>
-                  <m:r>
-                    <w:rPr>
-                      <w:rFonts w:ascii="Cambria Math" w:hAnsi="Cambria Math" w:cs="Arial"/>
-                      <w:lang w:val="es-MX"/>
-                    </w:rPr>
-                    <m:t>1</m:t>
-                  </m:r>
-                </m:sub>
-              </m:sSub>
-            </m:e>
-          </m:d>
-          <m:r>
-            <w:rPr>
-              <w:rFonts w:ascii="Cambria Math" w:hAnsi="Cambria Math" w:cs="Arial"/>
-              <w:lang w:val="es-MX"/>
-            </w:rPr>
-            <m:t>+</m:t>
-          </m:r>
-          <m:sSub>
-            <m:sSubPr>
-              <m:ctrlPr>
-                <w:rPr>
-                  <w:rFonts w:ascii="Cambria Math" w:hAnsi="Cambria Math" w:cs="Arial"/>
-                  <w:i/>
-                  <w:lang w:val="es-MX"/>
-                </w:rPr>
-              </m:ctrlPr>
-            </m:sSubPr>
-            <m:e>
-              <m:r>
-                <w:rPr>
-                  <w:rFonts w:ascii="Cambria Math" w:hAnsi="Cambria Math" w:cs="Arial"/>
-                  <w:lang w:val="es-MX"/>
-                </w:rPr>
-                <m:t>S</m:t>
-              </m:r>
-            </m:e>
-            <m:sub>
-              <m:r>
-                <w:rPr>
-                  <w:rFonts w:ascii="Cambria Math" w:hAnsi="Cambria Math" w:cs="Arial"/>
-                  <w:lang w:val="es-MX"/>
-                </w:rPr>
-                <m:t>1</m:t>
-              </m:r>
-            </m:sub>
-          </m:sSub>
-        </m:oMath>
-      </m:oMathPara>
+                      </w:pPr>
+                    </w:p>
+                  </w:txbxContent>
+                </v:textbox>
+                <w10:wrap type="square"/>
+              </v:shape>
+            </w:pict>
+          </mc:Fallback>
+        </mc:AlternateContent>
+      </w:r>
+    </w:p>
+    <w:p>
+      <w:pPr>
+        <w:tabs>
+          <w:tab w:val="left" w:pos="1170"/>
+        </w:tabs>
+        <w:rPr>
+          <w:rFonts w:ascii="Calibri" w:hAnsi="Calibri" w:cs="Arial"/>
+          <w:lang w:val="es-MX"/>
+        </w:rPr>
+      </w:pPr>
+    </w:p>
+    <w:p>
+      <w:pPr>
+        <w:tabs>
+          <w:tab w:val="left" w:pos="1170"/>
+        </w:tabs>
+        <w:rPr>
+          <w:rFonts w:ascii="Calibri" w:hAnsi="Calibri" w:cs="Arial"/>
+          <w:lang w:val="es-MX"/>
+        </w:rPr>
+      </w:pPr>
+    </w:p>
+    <w:p>
+      <w:pPr>
+        <w:tabs>
+          <w:tab w:val="left" w:pos="1170"/>
+        </w:tabs>
+        <w:rPr>
+          <w:rFonts w:ascii="Calibri" w:hAnsi="Calibri" w:cs="Arial"/>
+          <w:lang w:val="es-MX"/>
+        </w:rPr>
+      </w:pPr>
     </w:p>
     <w:p>
       <w:pPr>
@@ -2064,7 +3704,7 @@
                     <pic:cNvPicPr/>
                   </pic:nvPicPr>
                   <pic:blipFill>
-                    <a:blip r:embed="rId11">
+                    <a:blip r:embed="rId12">
                       <a:extLst>
                         <a:ext uri="{28A0092B-C50C-407E-A947-70E740481C1C}">
                           <a14:useLocalDpi xmlns:a14="http://schemas.microsoft.com/office/drawing/2010/main" val="0"/>
@@ -2179,6 +3819,19 @@
         <w:tabs>
           <w:tab w:val="left" w:pos="1170"/>
         </w:tabs>
+        <w:jc w:val="both"/>
+        <w:rPr>
+          <w:rFonts w:ascii="Calibri" w:hAnsi="Calibri" w:cs="Arial"/>
+          <w:lang w:val="es-MX"/>
+        </w:rPr>
+      </w:pPr>
+    </w:p>
+    <w:p>
+      <w:pPr>
+        <w:tabs>
+          <w:tab w:val="left" w:pos="1170"/>
+        </w:tabs>
+        <w:jc w:val="both"/>
         <w:rPr>
           <w:rFonts w:ascii="Calibri" w:hAnsi="Calibri" w:cs="Arial"/>
           <w:lang w:val="es-MX"/>
@@ -2191,15 +3844,13 @@
         </w:rPr>
         <w:t xml:space="preserve">Posteriormente se recorre la matriz </w:t>
       </w:r>
-      <w:proofErr w:type="gramStart"/>
-      <w:r>
-        <w:rPr>
-          <w:rFonts w:ascii="Calibri" w:hAnsi="Calibri" w:cs="Arial"/>
-          <w:lang w:val="es-MX"/>
-        </w:rPr>
-        <w:t>de acuerdo a</w:t>
-      </w:r>
-      <w:proofErr w:type="gramEnd"/>
+      <w:r>
+        <w:rPr>
+          <w:rFonts w:ascii="Calibri" w:hAnsi="Calibri" w:cs="Arial"/>
+          <w:lang w:val="es-MX"/>
+        </w:rPr>
+        <w:t>de acuerdo con</w:t>
+      </w:r>
       <w:r>
         <w:rPr>
           <w:rFonts w:ascii="Calibri" w:hAnsi="Calibri" w:cs="Arial"/>
@@ -2221,17 +3872,29 @@
           <w:rFonts w:ascii="Calibri" w:hAnsi="Calibri" w:cs="Arial"/>
           <w:lang w:val="es-MX"/>
         </w:rPr>
-        <w:t xml:space="preserve"> para obtener la intensidad de cada pixel. Se extrae la intensidad de cada </w:t>
-      </w:r>
-      <w:proofErr w:type="gramStart"/>
-      <w:r>
-        <w:rPr>
-          <w:rFonts w:ascii="Calibri" w:hAnsi="Calibri" w:cs="Arial"/>
-          <w:lang w:val="es-MX"/>
-        </w:rPr>
-        <w:t>pixel</w:t>
-      </w:r>
-      <w:proofErr w:type="gramEnd"/>
+        <w:t xml:space="preserve"> para obtener la intensidad de cada </w:t>
+      </w:r>
+      <w:r>
+        <w:rPr>
+          <w:rFonts w:ascii="Calibri" w:hAnsi="Calibri" w:cs="Arial"/>
+          <w:lang w:val="es-MX"/>
+        </w:rPr>
+        <w:t>píxel</w:t>
+      </w:r>
+      <w:r>
+        <w:rPr>
+          <w:rFonts w:ascii="Calibri" w:hAnsi="Calibri" w:cs="Arial"/>
+          <w:lang w:val="es-MX"/>
+        </w:rPr>
+        <w:t xml:space="preserve">. Se extrae la intensidad de cada </w:t>
+      </w:r>
+      <w:r>
+        <w:rPr>
+          <w:rFonts w:ascii="Calibri" w:hAnsi="Calibri" w:cs="Arial"/>
+          <w:lang w:val="es-MX"/>
+        </w:rPr>
+        <w:t>píxel</w:t>
+      </w:r>
       <w:r>
         <w:rPr>
           <w:rFonts w:ascii="Calibri" w:hAnsi="Calibri" w:cs="Arial"/>
@@ -2239,15 +3902,13 @@
         </w:rPr>
         <w:t xml:space="preserve"> y se </w:t>
       </w:r>
-      <w:proofErr w:type="spellStart"/>
-      <w:r>
-        <w:rPr>
-          <w:rFonts w:ascii="Calibri" w:hAnsi="Calibri" w:cs="Arial"/>
-          <w:lang w:val="es-MX"/>
-        </w:rPr>
-        <w:t>asgina</w:t>
-      </w:r>
-      <w:proofErr w:type="spellEnd"/>
+      <w:r>
+        <w:rPr>
+          <w:rFonts w:ascii="Calibri" w:hAnsi="Calibri" w:cs="Arial"/>
+          <w:lang w:val="es-MX"/>
+        </w:rPr>
+        <w:t>asigna</w:t>
+      </w:r>
       <w:r>
         <w:rPr>
           <w:rFonts w:ascii="Calibri" w:hAnsi="Calibri" w:cs="Arial"/>
@@ -2276,96 +3937,15 @@
           <w:rFonts w:ascii="Calibri" w:hAnsi="Calibri" w:cs="Arial"/>
           <w:lang w:val="es-MX"/>
         </w:rPr>
-        <w:t xml:space="preserve">Después se aplica la fórmula mencionada anteriormente y se comprueba que el valor de </w:t>
-      </w:r>
-      <m:oMath>
-        <m:r>
-          <w:rPr>
-            <w:rFonts w:ascii="Cambria Math" w:hAnsi="Cambria Math" w:cs="Arial"/>
-            <w:lang w:val="es-MX"/>
-          </w:rPr>
-          <m:t>s</m:t>
-        </m:r>
-      </m:oMath>
-      <w:r>
-        <w:rPr>
-          <w:rFonts w:ascii="Calibri" w:hAnsi="Calibri" w:cs="Arial"/>
-          <w:lang w:val="es-MX"/>
-        </w:rPr>
-        <w:t xml:space="preserve">, que es a donde se asigna el resultado de la operación, sea menor que </w:t>
-      </w:r>
-      <w:proofErr w:type="spellStart"/>
-      <w:r>
-        <w:rPr>
-          <w:rFonts w:ascii="Calibri" w:hAnsi="Calibri" w:cs="Arial"/>
-          <w:lang w:val="es-MX"/>
-        </w:rPr>
-        <w:t xml:space="preserve">el </w:t>
-      </w:r>
-      <m:oMath>
-        <m:r>
-          <w:rPr>
-            <w:rFonts w:ascii="Cambria Math" w:hAnsi="Cambria Math" w:cs="Arial"/>
-            <w:lang w:val="es-MX"/>
-          </w:rPr>
-          <m:t>mínimo, menor o igual que máximo y mayor que máximo</m:t>
-        </m:r>
-      </m:oMath>
-      <w:r>
-        <w:rPr>
-          <w:rFonts w:ascii="Calibri" w:hAnsi="Calibri" w:cs="Arial"/>
-          <w:lang w:val="es-MX"/>
-        </w:rPr>
-        <w:t xml:space="preserve"> para definir los</w:t>
-      </w:r>
-      <w:proofErr w:type="spellEnd"/>
-      <w:r>
-        <w:rPr>
-          <w:rFonts w:ascii="Calibri" w:hAnsi="Calibri" w:cs="Arial"/>
-          <w:lang w:val="es-MX"/>
-        </w:rPr>
-        <w:t xml:space="preserve"> valores correctos y no salirse del rango de la escala de grises, para ir de </w:t>
-      </w:r>
-      <m:oMath>
-        <m:r>
-          <w:rPr>
-            <w:rFonts w:ascii="Cambria Math" w:hAnsi="Cambria Math" w:cs="Arial"/>
-            <w:lang w:val="es-MX"/>
-          </w:rPr>
-          <m:t>0</m:t>
-        </m:r>
-      </m:oMath>
-      <w:r>
-        <w:rPr>
-          <w:rFonts w:ascii="Calibri" w:hAnsi="Calibri" w:cs="Arial"/>
-          <w:lang w:val="es-MX"/>
-        </w:rPr>
-        <w:t xml:space="preserve"> a </w:t>
-      </w:r>
-      <m:oMath>
-        <m:r>
-          <w:rPr>
-            <w:rFonts w:ascii="Cambria Math" w:hAnsi="Cambria Math" w:cs="Arial"/>
-            <w:lang w:val="es-MX"/>
-          </w:rPr>
-          <m:t>255</m:t>
-        </m:r>
-      </m:oMath>
-      <w:r>
-        <w:rPr>
-          <w:rFonts w:ascii="Calibri" w:hAnsi="Calibri" w:cs="Arial"/>
-          <w:lang w:val="es-MX"/>
-        </w:rPr>
-        <w:t>, y se asigna según corresponda.</w:t>
-      </w:r>
-      <w:bookmarkStart w:id="0" w:name="_GoBack"/>
-      <w:bookmarkEnd w:id="0"/>
+        <w:t xml:space="preserve">Lo siguiente es comprobar una de las tres condiciones para definir qué fórmula aplicar para obtener la pendiente de acuerdo con la intensidad de r. </w:t>
+      </w:r>
     </w:p>
     <w:p>
       <w:pPr>
         <w:tabs>
           <w:tab w:val="left" w:pos="1170"/>
         </w:tabs>
+        <w:jc w:val="both"/>
         <w:rPr>
           <w:rFonts w:ascii="Calibri" w:hAnsi="Calibri" w:cs="Arial"/>
           <w:lang w:val="es-MX"/>
@@ -2377,22 +3957,1287 @@
         <w:tabs>
           <w:tab w:val="left" w:pos="1170"/>
         </w:tabs>
-        <w:rPr>
-          <w:rFonts w:ascii="Calibri" w:hAnsi="Calibri" w:cs="Arial"/>
-          <w:lang w:val="es-MX"/>
-        </w:rPr>
-      </w:pPr>
-    </w:p>
-    <w:p>
-      <w:pPr>
-        <w:rPr>
-          <w:rFonts w:ascii="Calibri" w:hAnsi="Calibri" w:cs="Arial"/>
-          <w:lang w:val="es-MX"/>
-        </w:rPr>
-      </w:pPr>
+        <w:jc w:val="both"/>
+        <w:rPr>
+          <w:rFonts w:ascii="Calibri" w:hAnsi="Calibri" w:cs="Arial"/>
+          <w:lang w:val="es-MX"/>
+        </w:rPr>
+      </w:pPr>
+    </w:p>
+    <w:p>
+      <w:pPr>
+        <w:tabs>
+          <w:tab w:val="left" w:pos="1170"/>
+        </w:tabs>
+        <w:rPr>
+          <w:rFonts w:ascii="Calibri" w:hAnsi="Calibri" w:cs="Arial"/>
+          <w:lang w:val="es-MX"/>
+        </w:rPr>
+      </w:pPr>
+      <w:r>
+        <w:rPr>
+          <w:rFonts w:ascii="Calibri" w:hAnsi="Calibri" w:cs="Arial"/>
+          <w:noProof/>
+          <w:lang w:val="es-MX"/>
+        </w:rPr>
+        <w:lastRenderedPageBreak/>
+        <w:drawing>
+          <wp:anchor distT="0" distB="0" distL="114300" distR="114300" simplePos="0" relativeHeight="251669504" behindDoc="0" locked="0" layoutInCell="1" allowOverlap="1" wp14:anchorId="2C86DCB0" wp14:editId="24B40063">
+            <wp:simplePos x="0" y="0"/>
+            <wp:positionH relativeFrom="column">
+              <wp:posOffset>1101090</wp:posOffset>
+            </wp:positionH>
+            <wp:positionV relativeFrom="paragraph">
+              <wp:posOffset>0</wp:posOffset>
+            </wp:positionV>
+            <wp:extent cx="3677163" cy="2934109"/>
+            <wp:effectExtent l="0" t="0" r="0" b="0"/>
+            <wp:wrapThrough wrapText="bothSides">
+              <wp:wrapPolygon edited="0">
+                <wp:start x="0" y="0"/>
+                <wp:lineTo x="0" y="21460"/>
+                <wp:lineTo x="21488" y="21460"/>
+                <wp:lineTo x="21488" y="0"/>
+                <wp:lineTo x="0" y="0"/>
+              </wp:wrapPolygon>
+            </wp:wrapThrough>
+            <wp:docPr id="7" name="Imagen 7" descr="Imagen que contiene texto&#10;&#10;Descripción generada automáticamente"/>
+            <wp:cNvGraphicFramePr>
+              <a:graphicFrameLocks xmlns:a="http://schemas.openxmlformats.org/drawingml/2006/main" noChangeAspect="1"/>
+            </wp:cNvGraphicFramePr>
+            <a:graphic xmlns:a="http://schemas.openxmlformats.org/drawingml/2006/main">
+              <a:graphicData uri="http://schemas.openxmlformats.org/drawingml/2006/picture">
+                <pic:pic xmlns:pic="http://schemas.openxmlformats.org/drawingml/2006/picture">
+                  <pic:nvPicPr>
+                    <pic:cNvPr id="7" name="contrasStretching.png"/>
+                    <pic:cNvPicPr/>
+                  </pic:nvPicPr>
+                  <pic:blipFill>
+                    <a:blip r:embed="rId13">
+                      <a:extLst>
+                        <a:ext uri="{28A0092B-C50C-407E-A947-70E740481C1C}">
+                          <a14:useLocalDpi xmlns:a14="http://schemas.microsoft.com/office/drawing/2010/main" val="0"/>
+                        </a:ext>
+                      </a:extLst>
+                    </a:blip>
+                    <a:stretch>
+                      <a:fillRect/>
+                    </a:stretch>
+                  </pic:blipFill>
+                  <pic:spPr>
+                    <a:xfrm>
+                      <a:off x="0" y="0"/>
+                      <a:ext cx="3677163" cy="2934109"/>
+                    </a:xfrm>
+                    <a:prstGeom prst="rect">
+                      <a:avLst/>
+                    </a:prstGeom>
+                  </pic:spPr>
+                </pic:pic>
+              </a:graphicData>
+            </a:graphic>
+            <wp14:sizeRelH relativeFrom="page">
+              <wp14:pctWidth>0</wp14:pctWidth>
+            </wp14:sizeRelH>
+            <wp14:sizeRelV relativeFrom="page">
+              <wp14:pctHeight>0</wp14:pctHeight>
+            </wp14:sizeRelV>
+          </wp:anchor>
+        </w:drawing>
+      </w:r>
+    </w:p>
+    <w:p>
+      <w:pPr>
+        <w:tabs>
+          <w:tab w:val="left" w:pos="1170"/>
+        </w:tabs>
+        <w:rPr>
+          <w:rFonts w:ascii="Calibri" w:hAnsi="Calibri" w:cs="Arial"/>
+          <w:lang w:val="es-MX"/>
+        </w:rPr>
+      </w:pPr>
+    </w:p>
+    <w:p>
+      <w:pPr>
+        <w:rPr>
+          <w:rFonts w:ascii="Calibri" w:hAnsi="Calibri" w:cs="Arial"/>
+          <w:lang w:val="es-MX"/>
+        </w:rPr>
+      </w:pPr>
+    </w:p>
+    <w:p>
+      <w:pPr>
+        <w:rPr>
+          <w:rFonts w:ascii="Calibri" w:hAnsi="Calibri" w:cs="Arial"/>
+          <w:lang w:val="es-MX"/>
+        </w:rPr>
+      </w:pPr>
+    </w:p>
+    <w:p>
+      <w:pPr>
+        <w:rPr>
+          <w:rFonts w:ascii="Calibri" w:hAnsi="Calibri" w:cs="Arial"/>
+          <w:lang w:val="es-MX"/>
+        </w:rPr>
+      </w:pPr>
+    </w:p>
+    <w:p>
+      <w:pPr>
+        <w:rPr>
+          <w:rFonts w:ascii="Calibri" w:hAnsi="Calibri" w:cs="Arial"/>
+          <w:lang w:val="es-MX"/>
+        </w:rPr>
+      </w:pPr>
+    </w:p>
+    <w:p>
+      <w:pPr>
+        <w:rPr>
+          <w:rFonts w:ascii="Calibri" w:hAnsi="Calibri" w:cs="Arial"/>
+          <w:lang w:val="es-MX"/>
+        </w:rPr>
+      </w:pPr>
+    </w:p>
+    <w:p>
+      <w:pPr>
+        <w:rPr>
+          <w:rFonts w:ascii="Calibri" w:hAnsi="Calibri" w:cs="Arial"/>
+          <w:lang w:val="es-MX"/>
+        </w:rPr>
+      </w:pPr>
+    </w:p>
+    <w:p>
+      <w:pPr>
+        <w:rPr>
+          <w:rFonts w:ascii="Calibri" w:hAnsi="Calibri" w:cs="Arial"/>
+          <w:lang w:val="es-MX"/>
+        </w:rPr>
+      </w:pPr>
+    </w:p>
+    <w:p>
+      <w:pPr>
+        <w:rPr>
+          <w:rFonts w:ascii="Calibri" w:hAnsi="Calibri" w:cs="Arial"/>
+          <w:lang w:val="es-MX"/>
+        </w:rPr>
+      </w:pPr>
+    </w:p>
+    <w:p>
+      <w:pPr>
+        <w:rPr>
+          <w:rFonts w:ascii="Calibri" w:hAnsi="Calibri" w:cs="Arial"/>
+          <w:lang w:val="es-MX"/>
+        </w:rPr>
+      </w:pPr>
+    </w:p>
+    <w:p>
+      <w:pPr>
+        <w:rPr>
+          <w:rFonts w:ascii="Calibri" w:hAnsi="Calibri" w:cs="Arial"/>
+          <w:lang w:val="es-MX"/>
+        </w:rPr>
+      </w:pPr>
+    </w:p>
+    <w:p>
+      <w:pPr>
+        <w:rPr>
+          <w:rFonts w:ascii="Calibri" w:hAnsi="Calibri" w:cs="Arial"/>
+          <w:lang w:val="es-MX"/>
+        </w:rPr>
+      </w:pPr>
+    </w:p>
+    <w:p>
+      <w:pPr>
+        <w:rPr>
+          <w:rFonts w:ascii="Calibri" w:hAnsi="Calibri" w:cs="Arial"/>
+          <w:lang w:val="es-MX"/>
+        </w:rPr>
+      </w:pPr>
+    </w:p>
+    <w:p>
+      <w:pPr>
+        <w:rPr>
+          <w:rFonts w:ascii="Calibri" w:hAnsi="Calibri" w:cs="Arial"/>
+          <w:lang w:val="es-MX"/>
+        </w:rPr>
+      </w:pPr>
+    </w:p>
+    <w:p>
+      <w:pPr>
+        <w:rPr>
+          <w:rFonts w:ascii="Calibri" w:hAnsi="Calibri" w:cs="Arial"/>
+          <w:lang w:val="es-MX"/>
+        </w:rPr>
+      </w:pPr>
+    </w:p>
+    <w:p>
+      <w:pPr>
+        <w:rPr>
+          <w:rFonts w:ascii="Calibri" w:hAnsi="Calibri" w:cs="Arial"/>
+          <w:lang w:val="es-MX"/>
+        </w:rPr>
+      </w:pPr>
+      <w:r>
+        <w:rPr>
+          <w:rFonts w:ascii="Calibri" w:hAnsi="Calibri" w:cs="Arial"/>
+          <w:lang w:val="es-MX"/>
+        </w:rPr>
+        <w:t>El resultado que se obtiene es el siguiente:</w:t>
+      </w:r>
+    </w:p>
+    <w:p>
+      <w:pPr>
+        <w:rPr>
+          <w:rFonts w:ascii="Calibri" w:hAnsi="Calibri" w:cs="Arial"/>
+          <w:lang w:val="es-MX"/>
+        </w:rPr>
+      </w:pPr>
+      <w:r>
+        <w:rPr>
+          <w:rFonts w:ascii="Calibri" w:hAnsi="Calibri" w:cs="Arial"/>
+          <w:noProof/>
+          <w:lang w:val="es-MX"/>
+        </w:rPr>
+        <w:drawing>
+          <wp:anchor distT="0" distB="0" distL="114300" distR="114300" simplePos="0" relativeHeight="251672576" behindDoc="0" locked="0" layoutInCell="1" allowOverlap="1" wp14:anchorId="48A37CF0" wp14:editId="49AE0847">
+            <wp:simplePos x="0" y="0"/>
+            <wp:positionH relativeFrom="column">
+              <wp:posOffset>3082925</wp:posOffset>
+            </wp:positionH>
+            <wp:positionV relativeFrom="paragraph">
+              <wp:posOffset>194310</wp:posOffset>
+            </wp:positionV>
+            <wp:extent cx="3074035" cy="3619500"/>
+            <wp:effectExtent l="0" t="0" r="0" b="0"/>
+            <wp:wrapThrough wrapText="bothSides">
+              <wp:wrapPolygon edited="0">
+                <wp:start x="0" y="0"/>
+                <wp:lineTo x="0" y="21486"/>
+                <wp:lineTo x="21417" y="21486"/>
+                <wp:lineTo x="21417" y="0"/>
+                <wp:lineTo x="0" y="0"/>
+              </wp:wrapPolygon>
+            </wp:wrapThrough>
+            <wp:docPr id="10" name="Imagen 10"/>
+            <wp:cNvGraphicFramePr>
+              <a:graphicFrameLocks xmlns:a="http://schemas.openxmlformats.org/drawingml/2006/main" noChangeAspect="1"/>
+            </wp:cNvGraphicFramePr>
+            <a:graphic xmlns:a="http://schemas.openxmlformats.org/drawingml/2006/main">
+              <a:graphicData uri="http://schemas.openxmlformats.org/drawingml/2006/picture">
+                <pic:pic xmlns:pic="http://schemas.openxmlformats.org/drawingml/2006/picture">
+                  <pic:nvPicPr>
+                    <pic:cNvPr id="8" name="escalaGrises.png"/>
+                    <pic:cNvPicPr/>
+                  </pic:nvPicPr>
+                  <pic:blipFill>
+                    <a:blip r:embed="rId14">
+                      <a:extLst>
+                        <a:ext uri="{28A0092B-C50C-407E-A947-70E740481C1C}">
+                          <a14:useLocalDpi xmlns:a14="http://schemas.microsoft.com/office/drawing/2010/main" val="0"/>
+                        </a:ext>
+                      </a:extLst>
+                    </a:blip>
+                    <a:stretch>
+                      <a:fillRect/>
+                    </a:stretch>
+                  </pic:blipFill>
+                  <pic:spPr>
+                    <a:xfrm>
+                      <a:off x="0" y="0"/>
+                      <a:ext cx="3074035" cy="3619500"/>
+                    </a:xfrm>
+                    <a:prstGeom prst="rect">
+                      <a:avLst/>
+                    </a:prstGeom>
+                  </pic:spPr>
+                </pic:pic>
+              </a:graphicData>
+            </a:graphic>
+            <wp14:sizeRelH relativeFrom="page">
+              <wp14:pctWidth>0</wp14:pctWidth>
+            </wp14:sizeRelH>
+            <wp14:sizeRelV relativeFrom="page">
+              <wp14:pctHeight>0</wp14:pctHeight>
+            </wp14:sizeRelV>
+          </wp:anchor>
+        </w:drawing>
+      </w:r>
+      <w:r>
+        <w:rPr>
+          <w:rFonts w:ascii="Calibri" w:hAnsi="Calibri" w:cs="Arial"/>
+          <w:noProof/>
+          <w:lang w:val="es-MX"/>
+        </w:rPr>
+        <w:drawing>
+          <wp:anchor distT="0" distB="0" distL="114300" distR="114300" simplePos="0" relativeHeight="251670528" behindDoc="0" locked="0" layoutInCell="1" allowOverlap="1" wp14:anchorId="4CC7BE42" wp14:editId="6940067C">
+            <wp:simplePos x="0" y="0"/>
+            <wp:positionH relativeFrom="column">
+              <wp:posOffset>-641985</wp:posOffset>
+            </wp:positionH>
+            <wp:positionV relativeFrom="paragraph">
+              <wp:posOffset>194310</wp:posOffset>
+            </wp:positionV>
+            <wp:extent cx="3114675" cy="3619500"/>
+            <wp:effectExtent l="0" t="0" r="9525" b="0"/>
+            <wp:wrapThrough wrapText="bothSides">
+              <wp:wrapPolygon edited="0">
+                <wp:start x="0" y="0"/>
+                <wp:lineTo x="0" y="21486"/>
+                <wp:lineTo x="21534" y="21486"/>
+                <wp:lineTo x="21534" y="0"/>
+                <wp:lineTo x="0" y="0"/>
+              </wp:wrapPolygon>
+            </wp:wrapThrough>
+            <wp:docPr id="8" name="Imagen 8"/>
+            <wp:cNvGraphicFramePr>
+              <a:graphicFrameLocks xmlns:a="http://schemas.openxmlformats.org/drawingml/2006/main" noChangeAspect="1"/>
+            </wp:cNvGraphicFramePr>
+            <a:graphic xmlns:a="http://schemas.openxmlformats.org/drawingml/2006/main">
+              <a:graphicData uri="http://schemas.openxmlformats.org/drawingml/2006/picture">
+                <pic:pic xmlns:pic="http://schemas.openxmlformats.org/drawingml/2006/picture">
+                  <pic:nvPicPr>
+                    <pic:cNvPr id="8" name="escalaGrises.png"/>
+                    <pic:cNvPicPr/>
+                  </pic:nvPicPr>
+                  <pic:blipFill>
+                    <a:blip r:embed="rId15">
+                      <a:extLst>
+                        <a:ext uri="{28A0092B-C50C-407E-A947-70E740481C1C}">
+                          <a14:useLocalDpi xmlns:a14="http://schemas.microsoft.com/office/drawing/2010/main" val="0"/>
+                        </a:ext>
+                      </a:extLst>
+                    </a:blip>
+                    <a:stretch>
+                      <a:fillRect/>
+                    </a:stretch>
+                  </pic:blipFill>
+                  <pic:spPr>
+                    <a:xfrm>
+                      <a:off x="0" y="0"/>
+                      <a:ext cx="3114675" cy="3619500"/>
+                    </a:xfrm>
+                    <a:prstGeom prst="rect">
+                      <a:avLst/>
+                    </a:prstGeom>
+                  </pic:spPr>
+                </pic:pic>
+              </a:graphicData>
+            </a:graphic>
+            <wp14:sizeRelH relativeFrom="page">
+              <wp14:pctWidth>0</wp14:pctWidth>
+            </wp14:sizeRelH>
+            <wp14:sizeRelV relativeFrom="page">
+              <wp14:pctHeight>0</wp14:pctHeight>
+            </wp14:sizeRelV>
+          </wp:anchor>
+        </w:drawing>
+      </w:r>
+    </w:p>
+    <w:p>
+      <w:pPr>
+        <w:rPr>
+          <w:rFonts w:ascii="Calibri" w:hAnsi="Calibri" w:cs="Arial"/>
+          <w:lang w:val="es-MX"/>
+        </w:rPr>
+      </w:pPr>
+    </w:p>
+    <w:p>
+      <w:pPr>
+        <w:rPr>
+          <w:rFonts w:ascii="Calibri" w:hAnsi="Calibri" w:cs="Arial"/>
+          <w:lang w:val="es-MX"/>
+        </w:rPr>
+      </w:pPr>
+    </w:p>
+    <w:p>
+      <w:pPr>
+        <w:rPr>
+          <w:rFonts w:ascii="Calibri" w:hAnsi="Calibri" w:cs="Arial"/>
+          <w:lang w:val="es-MX"/>
+        </w:rPr>
+      </w:pPr>
+    </w:p>
+    <w:p>
+      <w:pPr>
+        <w:rPr>
+          <w:rFonts w:ascii="Calibri" w:hAnsi="Calibri" w:cs="Arial"/>
+          <w:lang w:val="es-MX"/>
+        </w:rPr>
+      </w:pPr>
+    </w:p>
+    <w:p>
+      <w:pPr>
+        <w:rPr>
+          <w:rFonts w:ascii="Calibri" w:hAnsi="Calibri" w:cs="Arial"/>
+          <w:lang w:val="es-MX"/>
+        </w:rPr>
+      </w:pPr>
+    </w:p>
+    <w:p>
+      <w:pPr>
+        <w:rPr>
+          <w:rFonts w:ascii="Calibri" w:hAnsi="Calibri" w:cs="Arial"/>
+          <w:lang w:val="es-MX"/>
+        </w:rPr>
+      </w:pPr>
+    </w:p>
+    <w:p>
+      <w:pPr>
+        <w:rPr>
+          <w:rFonts w:ascii="Calibri" w:hAnsi="Calibri" w:cs="Arial"/>
+          <w:lang w:val="es-MX"/>
+        </w:rPr>
+      </w:pPr>
+    </w:p>
+    <w:p>
+      <w:pPr>
+        <w:rPr>
+          <w:rFonts w:ascii="Calibri" w:hAnsi="Calibri" w:cs="Arial"/>
+          <w:lang w:val="es-MX"/>
+        </w:rPr>
+      </w:pPr>
+    </w:p>
+    <w:p>
+      <w:pPr>
+        <w:rPr>
+          <w:rFonts w:ascii="Calibri" w:hAnsi="Calibri" w:cs="Arial"/>
+          <w:lang w:val="es-MX"/>
+        </w:rPr>
+      </w:pPr>
+    </w:p>
+    <w:p>
+      <w:pPr>
+        <w:rPr>
+          <w:rFonts w:ascii="Calibri" w:hAnsi="Calibri" w:cs="Arial"/>
+          <w:lang w:val="es-MX"/>
+        </w:rPr>
+      </w:pPr>
+    </w:p>
+    <w:p>
+      <w:pPr>
+        <w:rPr>
+          <w:rFonts w:ascii="Calibri" w:hAnsi="Calibri" w:cs="Arial"/>
+          <w:lang w:val="es-MX"/>
+        </w:rPr>
+      </w:pPr>
+    </w:p>
+    <w:p>
+      <w:pPr>
+        <w:rPr>
+          <w:rFonts w:ascii="Calibri" w:hAnsi="Calibri" w:cs="Arial"/>
+          <w:lang w:val="es-MX"/>
+        </w:rPr>
+      </w:pPr>
+    </w:p>
+    <w:p>
+      <w:pPr>
+        <w:rPr>
+          <w:rFonts w:ascii="Calibri" w:hAnsi="Calibri" w:cs="Arial"/>
+          <w:lang w:val="es-MX"/>
+        </w:rPr>
+      </w:pPr>
+    </w:p>
+    <w:p>
+      <w:pPr>
+        <w:rPr>
+          <w:rFonts w:ascii="Calibri" w:hAnsi="Calibri" w:cs="Arial"/>
+          <w:lang w:val="es-MX"/>
+        </w:rPr>
+      </w:pPr>
+    </w:p>
+    <w:p>
+      <w:pPr>
+        <w:rPr>
+          <w:rFonts w:ascii="Calibri" w:hAnsi="Calibri" w:cs="Arial"/>
+          <w:lang w:val="es-MX"/>
+        </w:rPr>
+      </w:pPr>
+    </w:p>
+    <w:p>
+      <w:pPr>
+        <w:rPr>
+          <w:rFonts w:ascii="Calibri" w:hAnsi="Calibri" w:cs="Arial"/>
+          <w:lang w:val="es-MX"/>
+        </w:rPr>
+      </w:pPr>
+    </w:p>
+    <w:p>
+      <w:pPr>
+        <w:rPr>
+          <w:rFonts w:ascii="Calibri" w:hAnsi="Calibri" w:cs="Arial"/>
+          <w:lang w:val="es-MX"/>
+        </w:rPr>
+      </w:pPr>
+    </w:p>
+    <w:p>
+      <w:pPr>
+        <w:rPr>
+          <w:rFonts w:ascii="Calibri" w:hAnsi="Calibri" w:cs="Arial"/>
+          <w:lang w:val="es-MX"/>
+        </w:rPr>
+      </w:pPr>
+    </w:p>
+    <w:p>
+      <w:pPr>
+        <w:rPr>
+          <w:rFonts w:ascii="Calibri" w:hAnsi="Calibri" w:cs="Arial"/>
+          <w:lang w:val="es-MX"/>
+        </w:rPr>
+      </w:pPr>
+    </w:p>
+    <w:p>
+      <w:pPr>
+        <w:rPr>
+          <w:rFonts w:ascii="Calibri" w:hAnsi="Calibri" w:cs="Arial"/>
+          <w:lang w:val="es-MX"/>
+        </w:rPr>
+      </w:pPr>
+    </w:p>
+    <w:p>
+      <w:pPr>
+        <w:rPr>
+          <w:rFonts w:ascii="Calibri" w:hAnsi="Calibri" w:cs="Arial"/>
+          <w:lang w:val="es-MX"/>
+        </w:rPr>
+      </w:pPr>
+    </w:p>
+    <w:p>
+      <w:pPr>
+        <w:rPr>
+          <w:rFonts w:ascii="Calibri" w:hAnsi="Calibri" w:cs="Arial"/>
+          <w:lang w:val="es-MX"/>
+        </w:rPr>
+      </w:pPr>
+    </w:p>
+    <w:p>
+      <w:pPr>
+        <w:jc w:val="both"/>
+        <w:rPr>
+          <w:rFonts w:ascii="Calibri" w:hAnsi="Calibri" w:cs="Arial"/>
+          <w:lang w:val="es-MX"/>
+        </w:rPr>
+      </w:pPr>
+      <w:r>
+        <w:rPr>
+          <w:rFonts w:ascii="Calibri" w:hAnsi="Calibri" w:cs="Arial"/>
+          <w:lang w:val="es-MX"/>
+        </w:rPr>
+        <w:t xml:space="preserve">La siguiente función fue </w:t>
+      </w:r>
+      <w:proofErr w:type="spellStart"/>
+      <w:r>
+        <w:rPr>
+          <w:rFonts w:ascii="Calibri" w:hAnsi="Calibri" w:cs="Arial"/>
+          <w:b/>
+          <w:lang w:val="es-MX"/>
+        </w:rPr>
+        <w:t>intensity-level</w:t>
+      </w:r>
+      <w:proofErr w:type="spellEnd"/>
+      <w:r>
+        <w:rPr>
+          <w:rFonts w:ascii="Calibri" w:hAnsi="Calibri" w:cs="Arial"/>
+          <w:b/>
+          <w:lang w:val="es-MX"/>
+        </w:rPr>
+        <w:t xml:space="preserve"> </w:t>
+      </w:r>
+      <w:proofErr w:type="spellStart"/>
+      <w:r>
+        <w:rPr>
+          <w:rFonts w:ascii="Calibri" w:hAnsi="Calibri" w:cs="Arial"/>
+          <w:b/>
+          <w:lang w:val="es-MX"/>
+        </w:rPr>
+        <w:t>slicing</w:t>
+      </w:r>
+      <w:proofErr w:type="spellEnd"/>
+      <w:r>
+        <w:rPr>
+          <w:rFonts w:ascii="Calibri" w:hAnsi="Calibri" w:cs="Arial"/>
+          <w:lang w:val="es-MX"/>
+        </w:rPr>
+        <w:t>,</w:t>
+      </w:r>
+      <w:r>
+        <w:rPr>
+          <w:rFonts w:ascii="Calibri" w:hAnsi="Calibri" w:cs="Arial"/>
+          <w:lang w:val="es-MX"/>
+        </w:rPr>
+        <w:t xml:space="preserve"> puede ser implementad</w:t>
+      </w:r>
+      <w:r>
+        <w:rPr>
+          <w:rFonts w:ascii="Calibri" w:hAnsi="Calibri" w:cs="Arial"/>
+          <w:lang w:val="es-MX"/>
+        </w:rPr>
+        <w:t>a</w:t>
+      </w:r>
+      <w:r>
+        <w:rPr>
+          <w:rFonts w:ascii="Calibri" w:hAnsi="Calibri" w:cs="Arial"/>
+          <w:lang w:val="es-MX"/>
+        </w:rPr>
+        <w:t xml:space="preserve"> e</w:t>
+      </w:r>
+      <w:r>
+        <w:rPr>
+          <w:rFonts w:ascii="Calibri" w:hAnsi="Calibri" w:cs="Arial"/>
+          <w:lang w:val="es-MX"/>
+        </w:rPr>
+        <w:t xml:space="preserve">n dos maneras diferentes. </w:t>
+      </w:r>
+      <w:r>
+        <w:rPr>
+          <w:rFonts w:ascii="Calibri" w:hAnsi="Calibri" w:cs="Arial"/>
+          <w:lang w:val="es-MX"/>
+        </w:rPr>
+        <w:t>De acuerdo con</w:t>
+      </w:r>
+      <w:r>
+        <w:rPr>
+          <w:rFonts w:ascii="Calibri" w:hAnsi="Calibri" w:cs="Arial"/>
+          <w:lang w:val="es-MX"/>
+        </w:rPr>
+        <w:t xml:space="preserve"> lo requerido se implementará una aproximación para desplegar en un valor (blanco) todos los valores que se encuentren en el rango especificado. El resto será negro. </w:t>
+      </w:r>
+      <w:r>
+        <w:rPr>
+          <w:rFonts w:ascii="Calibri" w:hAnsi="Calibri" w:cs="Arial"/>
+          <w:lang w:val="es-MX"/>
+        </w:rPr>
+        <w:t>El rango que se definió para este ejercicio fue de A = 15 y B = 50. Lo que esté fuera de este rango, será</w:t>
+      </w:r>
+      <w:r>
+        <w:rPr>
+          <w:rFonts w:ascii="Calibri" w:hAnsi="Calibri" w:cs="Arial"/>
+          <w:lang w:val="es-MX"/>
+        </w:rPr>
+        <w:t xml:space="preserve"> negro. Lo que esté dentro será blanco.</w:t>
+      </w:r>
+    </w:p>
+    <w:p>
+      <w:pPr>
+        <w:jc w:val="both"/>
+        <w:rPr>
+          <w:rFonts w:ascii="Calibri" w:hAnsi="Calibri" w:cs="Arial"/>
+          <w:lang w:val="es-MX"/>
+        </w:rPr>
+      </w:pPr>
+      <w:r>
+        <w:rPr>
+          <w:rFonts w:ascii="Calibri" w:hAnsi="Calibri" w:cs="Arial"/>
+          <w:lang w:val="es-MX"/>
+        </w:rPr>
+        <w:lastRenderedPageBreak/>
+        <w:t>Se define entonces el rango</w:t>
+      </w:r>
+    </w:p>
+    <w:p>
+      <w:pPr>
+        <w:jc w:val="both"/>
+        <w:rPr>
+          <w:rFonts w:ascii="Calibri" w:hAnsi="Calibri" w:cs="Arial"/>
+          <w:lang w:val="es-MX"/>
+        </w:rPr>
+      </w:pPr>
+      <w:r>
+        <w:rPr>
+          <w:rFonts w:ascii="Calibri" w:hAnsi="Calibri" w:cs="Arial"/>
+          <w:noProof/>
+          <w:lang w:val="es-MX"/>
+        </w:rPr>
+        <w:drawing>
+          <wp:anchor distT="0" distB="0" distL="114300" distR="114300" simplePos="0" relativeHeight="251673600" behindDoc="0" locked="0" layoutInCell="1" allowOverlap="1" wp14:anchorId="5A51AA19" wp14:editId="2BB39928">
+            <wp:simplePos x="0" y="0"/>
+            <wp:positionH relativeFrom="column">
+              <wp:posOffset>1986915</wp:posOffset>
+            </wp:positionH>
+            <wp:positionV relativeFrom="paragraph">
+              <wp:posOffset>103505</wp:posOffset>
+            </wp:positionV>
+            <wp:extent cx="1571844" cy="790685"/>
+            <wp:effectExtent l="0" t="0" r="9525" b="9525"/>
+            <wp:wrapThrough wrapText="bothSides">
+              <wp:wrapPolygon edited="0">
+                <wp:start x="0" y="0"/>
+                <wp:lineTo x="0" y="21340"/>
+                <wp:lineTo x="21469" y="21340"/>
+                <wp:lineTo x="21469" y="0"/>
+                <wp:lineTo x="0" y="0"/>
+              </wp:wrapPolygon>
+            </wp:wrapThrough>
+            <wp:docPr id="11" name="Imagen 11"/>
+            <wp:cNvGraphicFramePr>
+              <a:graphicFrameLocks xmlns:a="http://schemas.openxmlformats.org/drawingml/2006/main" noChangeAspect="1"/>
+            </wp:cNvGraphicFramePr>
+            <a:graphic xmlns:a="http://schemas.openxmlformats.org/drawingml/2006/main">
+              <a:graphicData uri="http://schemas.openxmlformats.org/drawingml/2006/picture">
+                <pic:pic xmlns:pic="http://schemas.openxmlformats.org/drawingml/2006/picture">
+                  <pic:nvPicPr>
+                    <pic:cNvPr id="11" name="rangoSlicing.png"/>
+                    <pic:cNvPicPr/>
+                  </pic:nvPicPr>
+                  <pic:blipFill>
+                    <a:blip r:embed="rId16">
+                      <a:extLst>
+                        <a:ext uri="{28A0092B-C50C-407E-A947-70E740481C1C}">
+                          <a14:useLocalDpi xmlns:a14="http://schemas.microsoft.com/office/drawing/2010/main" val="0"/>
+                        </a:ext>
+                      </a:extLst>
+                    </a:blip>
+                    <a:stretch>
+                      <a:fillRect/>
+                    </a:stretch>
+                  </pic:blipFill>
+                  <pic:spPr>
+                    <a:xfrm>
+                      <a:off x="0" y="0"/>
+                      <a:ext cx="1571844" cy="790685"/>
+                    </a:xfrm>
+                    <a:prstGeom prst="rect">
+                      <a:avLst/>
+                    </a:prstGeom>
+                  </pic:spPr>
+                </pic:pic>
+              </a:graphicData>
+            </a:graphic>
+            <wp14:sizeRelH relativeFrom="page">
+              <wp14:pctWidth>0</wp14:pctWidth>
+            </wp14:sizeRelH>
+            <wp14:sizeRelV relativeFrom="page">
+              <wp14:pctHeight>0</wp14:pctHeight>
+            </wp14:sizeRelV>
+          </wp:anchor>
+        </w:drawing>
+      </w:r>
+    </w:p>
+    <w:p>
+      <w:pPr>
+        <w:tabs>
+          <w:tab w:val="left" w:pos="2700"/>
+        </w:tabs>
+        <w:rPr>
+          <w:rFonts w:ascii="Calibri" w:hAnsi="Calibri" w:cs="Arial"/>
+          <w:lang w:val="es-MX"/>
+        </w:rPr>
+      </w:pPr>
+      <w:r>
+        <w:rPr>
+          <w:rFonts w:ascii="Calibri" w:hAnsi="Calibri" w:cs="Arial"/>
+          <w:lang w:val="es-MX"/>
+        </w:rPr>
+        <w:tab/>
+      </w:r>
+    </w:p>
+    <w:p>
+      <w:pPr>
+        <w:tabs>
+          <w:tab w:val="left" w:pos="2700"/>
+        </w:tabs>
+        <w:rPr>
+          <w:rFonts w:ascii="Calibri" w:hAnsi="Calibri" w:cs="Arial"/>
+          <w:lang w:val="es-MX"/>
+        </w:rPr>
+      </w:pPr>
+    </w:p>
+    <w:p>
+      <w:pPr>
+        <w:tabs>
+          <w:tab w:val="left" w:pos="2700"/>
+        </w:tabs>
+        <w:rPr>
+          <w:rFonts w:ascii="Calibri" w:hAnsi="Calibri" w:cs="Arial"/>
+          <w:lang w:val="es-MX"/>
+        </w:rPr>
+      </w:pPr>
+    </w:p>
+    <w:p>
+      <w:pPr>
+        <w:tabs>
+          <w:tab w:val="left" w:pos="2700"/>
+        </w:tabs>
+        <w:rPr>
+          <w:rFonts w:ascii="Calibri" w:hAnsi="Calibri" w:cs="Arial"/>
+          <w:lang w:val="es-MX"/>
+        </w:rPr>
+      </w:pPr>
+    </w:p>
+    <w:p>
+      <w:pPr>
+        <w:tabs>
+          <w:tab w:val="left" w:pos="2700"/>
+        </w:tabs>
+        <w:rPr>
+          <w:rFonts w:ascii="Calibri" w:hAnsi="Calibri" w:cs="Arial"/>
+          <w:lang w:val="es-MX"/>
+        </w:rPr>
+      </w:pPr>
+      <w:r>
+        <w:rPr>
+          <w:rFonts w:ascii="Calibri" w:hAnsi="Calibri" w:cs="Arial"/>
+          <w:lang w:val="es-MX"/>
+        </w:rPr>
+        <w:t>Después igual que en los demás procesos, se recorre la matriz de la imagen en escala de grises de acuerdo con sus dimensiones para obtener la intensidad r de cada píxel. Y se verifica que esté nuestra intensidad en el rango de valores definido. Se asigna el valor correspondiente a la nueva matriz de salida.</w:t>
+      </w:r>
+    </w:p>
+    <w:p>
+      <w:pPr>
+        <w:tabs>
+          <w:tab w:val="left" w:pos="2700"/>
+        </w:tabs>
+        <w:rPr>
+          <w:rFonts w:ascii="Calibri" w:hAnsi="Calibri" w:cs="Arial"/>
+          <w:lang w:val="es-MX"/>
+        </w:rPr>
+      </w:pPr>
+    </w:p>
+    <w:p>
+      <w:pPr>
+        <w:tabs>
+          <w:tab w:val="left" w:pos="2700"/>
+        </w:tabs>
+        <w:rPr>
+          <w:rFonts w:ascii="Calibri" w:hAnsi="Calibri" w:cs="Arial"/>
+          <w:lang w:val="es-MX"/>
+        </w:rPr>
+      </w:pPr>
+      <w:r>
+        <w:rPr>
+          <w:rFonts w:ascii="Calibri" w:hAnsi="Calibri" w:cs="Arial"/>
+          <w:noProof/>
+          <w:lang w:val="es-MX"/>
+        </w:rPr>
+        <w:drawing>
+          <wp:anchor distT="0" distB="0" distL="114300" distR="114300" simplePos="0" relativeHeight="251674624" behindDoc="0" locked="0" layoutInCell="1" allowOverlap="1" wp14:anchorId="2673C626" wp14:editId="134A56FC">
+            <wp:simplePos x="0" y="0"/>
+            <wp:positionH relativeFrom="column">
+              <wp:posOffset>-3810</wp:posOffset>
+            </wp:positionH>
+            <wp:positionV relativeFrom="paragraph">
+              <wp:posOffset>-4445</wp:posOffset>
+            </wp:positionV>
+            <wp:extent cx="5612130" cy="1652270"/>
+            <wp:effectExtent l="0" t="0" r="7620" b="5080"/>
+            <wp:wrapThrough wrapText="bothSides">
+              <wp:wrapPolygon edited="0">
+                <wp:start x="0" y="0"/>
+                <wp:lineTo x="0" y="21417"/>
+                <wp:lineTo x="21556" y="21417"/>
+                <wp:lineTo x="21556" y="0"/>
+                <wp:lineTo x="0" y="0"/>
+              </wp:wrapPolygon>
+            </wp:wrapThrough>
+            <wp:docPr id="12" name="Imagen 12"/>
+            <wp:cNvGraphicFramePr>
+              <a:graphicFrameLocks xmlns:a="http://schemas.openxmlformats.org/drawingml/2006/main" noChangeAspect="1"/>
+            </wp:cNvGraphicFramePr>
+            <a:graphic xmlns:a="http://schemas.openxmlformats.org/drawingml/2006/main">
+              <a:graphicData uri="http://schemas.openxmlformats.org/drawingml/2006/picture">
+                <pic:pic xmlns:pic="http://schemas.openxmlformats.org/drawingml/2006/picture">
+                  <pic:nvPicPr>
+                    <pic:cNvPr id="12" name="Slicing.png"/>
+                    <pic:cNvPicPr/>
+                  </pic:nvPicPr>
+                  <pic:blipFill>
+                    <a:blip r:embed="rId17">
+                      <a:extLst>
+                        <a:ext uri="{28A0092B-C50C-407E-A947-70E740481C1C}">
+                          <a14:useLocalDpi xmlns:a14="http://schemas.microsoft.com/office/drawing/2010/main" val="0"/>
+                        </a:ext>
+                      </a:extLst>
+                    </a:blip>
+                    <a:stretch>
+                      <a:fillRect/>
+                    </a:stretch>
+                  </pic:blipFill>
+                  <pic:spPr>
+                    <a:xfrm>
+                      <a:off x="0" y="0"/>
+                      <a:ext cx="5612130" cy="1652270"/>
+                    </a:xfrm>
+                    <a:prstGeom prst="rect">
+                      <a:avLst/>
+                    </a:prstGeom>
+                  </pic:spPr>
+                </pic:pic>
+              </a:graphicData>
+            </a:graphic>
+            <wp14:sizeRelH relativeFrom="page">
+              <wp14:pctWidth>0</wp14:pctWidth>
+            </wp14:sizeRelH>
+            <wp14:sizeRelV relativeFrom="page">
+              <wp14:pctHeight>0</wp14:pctHeight>
+            </wp14:sizeRelV>
+          </wp:anchor>
+        </w:drawing>
+      </w:r>
+      <w:r>
+        <w:rPr>
+          <w:rFonts w:ascii="Calibri" w:hAnsi="Calibri" w:cs="Arial"/>
+          <w:lang w:val="es-MX"/>
+        </w:rPr>
+        <w:t>La salida que se obtuvo fue la siguiente:</w:t>
+      </w:r>
+    </w:p>
+    <w:p>
+      <w:pPr>
+        <w:tabs>
+          <w:tab w:val="left" w:pos="2700"/>
+        </w:tabs>
+        <w:rPr>
+          <w:rFonts w:ascii="Calibri" w:hAnsi="Calibri" w:cs="Arial"/>
+          <w:lang w:val="es-MX"/>
+        </w:rPr>
+      </w:pPr>
+      <w:r>
+        <w:rPr>
+          <w:rFonts w:ascii="Calibri" w:hAnsi="Calibri" w:cs="Arial"/>
+          <w:noProof/>
+          <w:lang w:val="es-MX"/>
+        </w:rPr>
+        <w:drawing>
+          <wp:anchor distT="0" distB="0" distL="114300" distR="114300" simplePos="0" relativeHeight="251678720" behindDoc="0" locked="0" layoutInCell="1" allowOverlap="1" wp14:anchorId="447ABB55" wp14:editId="32A6505F">
+            <wp:simplePos x="0" y="0"/>
+            <wp:positionH relativeFrom="column">
+              <wp:posOffset>3206115</wp:posOffset>
+            </wp:positionH>
+            <wp:positionV relativeFrom="paragraph">
+              <wp:posOffset>187960</wp:posOffset>
+            </wp:positionV>
+            <wp:extent cx="3114675" cy="3618865"/>
+            <wp:effectExtent l="0" t="0" r="9525" b="635"/>
+            <wp:wrapThrough wrapText="bothSides">
+              <wp:wrapPolygon edited="0">
+                <wp:start x="0" y="0"/>
+                <wp:lineTo x="0" y="21490"/>
+                <wp:lineTo x="21534" y="21490"/>
+                <wp:lineTo x="21534" y="0"/>
+                <wp:lineTo x="0" y="0"/>
+              </wp:wrapPolygon>
+            </wp:wrapThrough>
+            <wp:docPr id="14" name="Imagen 14"/>
+            <wp:cNvGraphicFramePr>
+              <a:graphicFrameLocks xmlns:a="http://schemas.openxmlformats.org/drawingml/2006/main" noChangeAspect="1"/>
+            </wp:cNvGraphicFramePr>
+            <a:graphic xmlns:a="http://schemas.openxmlformats.org/drawingml/2006/main">
+              <a:graphicData uri="http://schemas.openxmlformats.org/drawingml/2006/picture">
+                <pic:pic xmlns:pic="http://schemas.openxmlformats.org/drawingml/2006/picture">
+                  <pic:nvPicPr>
+                    <pic:cNvPr id="8" name="escalaGrises.png"/>
+                    <pic:cNvPicPr/>
+                  </pic:nvPicPr>
+                  <pic:blipFill>
+                    <a:blip r:embed="rId18">
+                      <a:extLst>
+                        <a:ext uri="{28A0092B-C50C-407E-A947-70E740481C1C}">
+                          <a14:useLocalDpi xmlns:a14="http://schemas.microsoft.com/office/drawing/2010/main" val="0"/>
+                        </a:ext>
+                      </a:extLst>
+                    </a:blip>
+                    <a:stretch>
+                      <a:fillRect/>
+                    </a:stretch>
+                  </pic:blipFill>
+                  <pic:spPr>
+                    <a:xfrm>
+                      <a:off x="0" y="0"/>
+                      <a:ext cx="3114675" cy="3618865"/>
+                    </a:xfrm>
+                    <a:prstGeom prst="rect">
+                      <a:avLst/>
+                    </a:prstGeom>
+                  </pic:spPr>
+                </pic:pic>
+              </a:graphicData>
+            </a:graphic>
+            <wp14:sizeRelH relativeFrom="page">
+              <wp14:pctWidth>0</wp14:pctWidth>
+            </wp14:sizeRelH>
+            <wp14:sizeRelV relativeFrom="page">
+              <wp14:pctHeight>0</wp14:pctHeight>
+            </wp14:sizeRelV>
+          </wp:anchor>
+        </w:drawing>
+      </w:r>
+      <w:r>
+        <w:rPr>
+          <w:rFonts w:ascii="Calibri" w:hAnsi="Calibri" w:cs="Arial"/>
+          <w:noProof/>
+          <w:lang w:val="es-MX"/>
+        </w:rPr>
+        <w:drawing>
+          <wp:anchor distT="0" distB="0" distL="114300" distR="114300" simplePos="0" relativeHeight="251676672" behindDoc="0" locked="0" layoutInCell="1" allowOverlap="1" wp14:anchorId="46AF29E0" wp14:editId="77810EBF">
+            <wp:simplePos x="0" y="0"/>
+            <wp:positionH relativeFrom="column">
+              <wp:posOffset>-666750</wp:posOffset>
+            </wp:positionH>
+            <wp:positionV relativeFrom="paragraph">
+              <wp:posOffset>190500</wp:posOffset>
+            </wp:positionV>
+            <wp:extent cx="3114675" cy="3619500"/>
+            <wp:effectExtent l="0" t="0" r="9525" b="0"/>
+            <wp:wrapThrough wrapText="bothSides">
+              <wp:wrapPolygon edited="0">
+                <wp:start x="0" y="0"/>
+                <wp:lineTo x="0" y="21486"/>
+                <wp:lineTo x="21534" y="21486"/>
+                <wp:lineTo x="21534" y="0"/>
+                <wp:lineTo x="0" y="0"/>
+              </wp:wrapPolygon>
+            </wp:wrapThrough>
+            <wp:docPr id="13" name="Imagen 13"/>
+            <wp:cNvGraphicFramePr>
+              <a:graphicFrameLocks xmlns:a="http://schemas.openxmlformats.org/drawingml/2006/main" noChangeAspect="1"/>
+            </wp:cNvGraphicFramePr>
+            <a:graphic xmlns:a="http://schemas.openxmlformats.org/drawingml/2006/main">
+              <a:graphicData uri="http://schemas.openxmlformats.org/drawingml/2006/picture">
+                <pic:pic xmlns:pic="http://schemas.openxmlformats.org/drawingml/2006/picture">
+                  <pic:nvPicPr>
+                    <pic:cNvPr id="8" name="escalaGrises.png"/>
+                    <pic:cNvPicPr/>
+                  </pic:nvPicPr>
+                  <pic:blipFill>
+                    <a:blip r:embed="rId15">
+                      <a:extLst>
+                        <a:ext uri="{28A0092B-C50C-407E-A947-70E740481C1C}">
+                          <a14:useLocalDpi xmlns:a14="http://schemas.microsoft.com/office/drawing/2010/main" val="0"/>
+                        </a:ext>
+                      </a:extLst>
+                    </a:blip>
+                    <a:stretch>
+                      <a:fillRect/>
+                    </a:stretch>
+                  </pic:blipFill>
+                  <pic:spPr>
+                    <a:xfrm>
+                      <a:off x="0" y="0"/>
+                      <a:ext cx="3114675" cy="3619500"/>
+                    </a:xfrm>
+                    <a:prstGeom prst="rect">
+                      <a:avLst/>
+                    </a:prstGeom>
+                  </pic:spPr>
+                </pic:pic>
+              </a:graphicData>
+            </a:graphic>
+            <wp14:sizeRelH relativeFrom="page">
+              <wp14:pctWidth>0</wp14:pctWidth>
+            </wp14:sizeRelH>
+            <wp14:sizeRelV relativeFrom="page">
+              <wp14:pctHeight>0</wp14:pctHeight>
+            </wp14:sizeRelV>
+          </wp:anchor>
+        </w:drawing>
+      </w:r>
+    </w:p>
+    <w:p>
+      <w:pPr>
+        <w:rPr>
+          <w:rFonts w:ascii="Calibri" w:hAnsi="Calibri" w:cs="Arial"/>
+          <w:lang w:val="es-MX"/>
+        </w:rPr>
+      </w:pPr>
+    </w:p>
+    <w:p>
+      <w:pPr>
+        <w:rPr>
+          <w:rFonts w:ascii="Calibri" w:hAnsi="Calibri" w:cs="Arial"/>
+          <w:lang w:val="es-MX"/>
+        </w:rPr>
+      </w:pPr>
+    </w:p>
+    <w:p>
+      <w:pPr>
+        <w:rPr>
+          <w:rFonts w:ascii="Calibri" w:hAnsi="Calibri" w:cs="Arial"/>
+          <w:lang w:val="es-MX"/>
+        </w:rPr>
+      </w:pPr>
+    </w:p>
+    <w:p>
+      <w:pPr>
+        <w:rPr>
+          <w:rFonts w:ascii="Calibri" w:hAnsi="Calibri" w:cs="Arial"/>
+          <w:lang w:val="es-MX"/>
+        </w:rPr>
+      </w:pPr>
+    </w:p>
+    <w:p>
+      <w:pPr>
+        <w:rPr>
+          <w:rFonts w:ascii="Calibri" w:hAnsi="Calibri" w:cs="Arial"/>
+          <w:lang w:val="es-MX"/>
+        </w:rPr>
+      </w:pPr>
+    </w:p>
+    <w:p>
+      <w:pPr>
+        <w:rPr>
+          <w:rFonts w:ascii="Calibri" w:hAnsi="Calibri" w:cs="Arial"/>
+          <w:lang w:val="es-MX"/>
+        </w:rPr>
+      </w:pPr>
+    </w:p>
+    <w:p>
+      <w:pPr>
+        <w:rPr>
+          <w:rFonts w:ascii="Calibri" w:hAnsi="Calibri" w:cs="Arial"/>
+          <w:lang w:val="es-MX"/>
+        </w:rPr>
+      </w:pPr>
+    </w:p>
+    <w:p>
+      <w:pPr>
+        <w:rPr>
+          <w:rFonts w:ascii="Calibri" w:hAnsi="Calibri" w:cs="Arial"/>
+          <w:lang w:val="es-MX"/>
+        </w:rPr>
+      </w:pPr>
+    </w:p>
+    <w:p>
+      <w:pPr>
+        <w:rPr>
+          <w:rFonts w:ascii="Calibri" w:hAnsi="Calibri" w:cs="Arial"/>
+          <w:lang w:val="es-MX"/>
+        </w:rPr>
+      </w:pPr>
+    </w:p>
+    <w:p>
+      <w:pPr>
+        <w:rPr>
+          <w:rFonts w:ascii="Calibri" w:hAnsi="Calibri" w:cs="Arial"/>
+          <w:lang w:val="es-MX"/>
+        </w:rPr>
+      </w:pPr>
+    </w:p>
+    <w:p>
+      <w:pPr>
+        <w:rPr>
+          <w:rFonts w:ascii="Calibri" w:hAnsi="Calibri" w:cs="Arial"/>
+          <w:lang w:val="es-MX"/>
+        </w:rPr>
+      </w:pPr>
+    </w:p>
+    <w:p>
+      <w:pPr>
+        <w:rPr>
+          <w:rFonts w:ascii="Calibri" w:hAnsi="Calibri" w:cs="Arial"/>
+          <w:lang w:val="es-MX"/>
+        </w:rPr>
+      </w:pPr>
+    </w:p>
+    <w:p>
+      <w:pPr>
+        <w:rPr>
+          <w:rFonts w:ascii="Calibri" w:hAnsi="Calibri" w:cs="Arial"/>
+          <w:lang w:val="es-MX"/>
+        </w:rPr>
+      </w:pPr>
+    </w:p>
+    <w:p>
+      <w:pPr>
+        <w:rPr>
+          <w:rFonts w:ascii="Calibri" w:hAnsi="Calibri" w:cs="Arial"/>
+          <w:lang w:val="es-MX"/>
+        </w:rPr>
+      </w:pPr>
+    </w:p>
+    <w:p>
+      <w:pPr>
+        <w:rPr>
+          <w:rFonts w:ascii="Calibri" w:hAnsi="Calibri" w:cs="Arial"/>
+          <w:lang w:val="es-MX"/>
+        </w:rPr>
+      </w:pPr>
+    </w:p>
+    <w:p>
+      <w:pPr>
+        <w:rPr>
+          <w:rFonts w:ascii="Calibri" w:hAnsi="Calibri" w:cs="Arial"/>
+          <w:lang w:val="es-MX"/>
+        </w:rPr>
+      </w:pPr>
+    </w:p>
+    <w:p>
+      <w:pPr>
+        <w:rPr>
+          <w:rFonts w:ascii="Calibri" w:hAnsi="Calibri" w:cs="Arial"/>
+          <w:lang w:val="es-MX"/>
+        </w:rPr>
+      </w:pPr>
+    </w:p>
+    <w:p>
+      <w:pPr>
+        <w:rPr>
+          <w:rFonts w:ascii="Calibri" w:hAnsi="Calibri" w:cs="Arial"/>
+          <w:lang w:val="es-MX"/>
+        </w:rPr>
+      </w:pPr>
+    </w:p>
+    <w:p>
+      <w:pPr>
+        <w:rPr>
+          <w:rFonts w:ascii="Calibri" w:hAnsi="Calibri" w:cs="Arial"/>
+          <w:lang w:val="es-MX"/>
+        </w:rPr>
+      </w:pPr>
+    </w:p>
+    <w:p>
+      <w:pPr>
+        <w:tabs>
+          <w:tab w:val="left" w:pos="705"/>
+        </w:tabs>
+        <w:rPr>
+          <w:rFonts w:ascii="Calibri" w:hAnsi="Calibri" w:cs="Arial"/>
+          <w:lang w:val="es-MX"/>
+        </w:rPr>
+      </w:pPr>
+      <w:r>
+        <w:rPr>
+          <w:rFonts w:ascii="Calibri" w:hAnsi="Calibri" w:cs="Arial"/>
+          <w:lang w:val="es-MX"/>
+        </w:rPr>
+        <w:tab/>
+      </w:r>
+    </w:p>
+    <w:p>
+      <w:pPr>
+        <w:tabs>
+          <w:tab w:val="left" w:pos="705"/>
+        </w:tabs>
+        <w:rPr>
+          <w:rFonts w:ascii="Calibri" w:hAnsi="Calibri" w:cs="Arial"/>
+          <w:lang w:val="es-MX"/>
+        </w:rPr>
+      </w:pPr>
+      <w:r>
+        <w:rPr>
+          <w:rFonts w:ascii="Calibri" w:hAnsi="Calibri" w:cs="Arial"/>
+          <w:lang w:val="es-MX"/>
+        </w:rPr>
+        <w:t>Se sigue trabajando para lograr el algoritmo de bit-</w:t>
+      </w:r>
+      <w:proofErr w:type="spellStart"/>
+      <w:r>
+        <w:rPr>
+          <w:rFonts w:ascii="Calibri" w:hAnsi="Calibri" w:cs="Arial"/>
+          <w:lang w:val="es-MX"/>
+        </w:rPr>
+        <w:t>plane</w:t>
+      </w:r>
+      <w:proofErr w:type="spellEnd"/>
+      <w:r>
+        <w:rPr>
+          <w:rFonts w:ascii="Calibri" w:hAnsi="Calibri" w:cs="Arial"/>
+          <w:lang w:val="es-MX"/>
+        </w:rPr>
+        <w:t xml:space="preserve"> slicing.</w:t>
+      </w:r>
+      <w:bookmarkStart w:id="0" w:name="_GoBack"/>
+      <w:bookmarkEnd w:id="0"/>
     </w:p>
     <w:sectPr>
-      <w:footerReference w:type="default" r:id="rId12"/>
+      <w:footerReference w:type="default" r:id="rId19"/>
       <w:pgSz w:w="12240" w:h="15840"/>
       <w:pgMar w:top="1134" w:right="1701" w:bottom="851" w:left="1701" w:header="708" w:footer="708" w:gutter="0"/>
       <w:pgNumType w:start="1"/>
@@ -2432,6 +5277,7 @@
         <w:docPartUnique/>
       </w:docPartObj>
     </w:sdtPr>
+    <w:sdtEndPr/>
     <w:sdtContent>
       <w:p>
         <w:pPr>
@@ -4342,7 +7188,7 @@
 </file>
 
 <file path=customXml/itemProps1.xml><?xml version="1.0" encoding="utf-8"?>
-<ds:datastoreItem xmlns:ds="http://schemas.openxmlformats.org/officeDocument/2006/customXml" ds:itemID="{458358F0-C496-4EC6-86F3-6E5352FBB294}">
+<ds:datastoreItem xmlns:ds="http://schemas.openxmlformats.org/officeDocument/2006/customXml" ds:itemID="{B4E8CD66-018D-4C0E-B7A2-21D0E975C063}">
   <ds:schemaRefs>
     <ds:schemaRef ds:uri="http://schemas.openxmlformats.org/officeDocument/2006/bibliography"/>
   </ds:schemaRefs>

</xml_diff>